<commit_message>
Updated Booklet Cell reordering...
</commit_message>
<xml_diff>
--- a/Documentation/9999 - Edam.Studio.Documentation.v0.docx
+++ b/Documentation/9999 - Edam.Studio.Documentation.v0.docx
@@ -117,7 +117,13 @@
               <w:t>2022-12-17 – Draft v0 (last updated: 2023-0</w:t>
             </w:r>
             <w:r>
-              <w:t>2-26</w:t>
+              <w:t>3</w:t>
+            </w:r>
+            <w:r>
+              <w:t>-</w:t>
+            </w:r>
+            <w:r>
+              <w:t>12</w:t>
             </w:r>
             <w:r>
               <w:t>)</w:t>
@@ -176,13 +182,13 @@
           <w:r>
             <w:fldChar w:fldCharType="separate"/>
           </w:r>
-          <w:hyperlink w:anchor="_Toc126509338" w:history="1">
+          <w:hyperlink w:anchor="_Toc129508419" w:history="1">
             <w:r>
               <w:rPr>
                 <w:rStyle w:val="Hyperlink"/>
                 <w:noProof/>
               </w:rPr>
-              <w:t>1. Motivation</w:t>
+              <w:t>1.0 Motivation</w:t>
             </w:r>
             <w:r>
               <w:rPr>
@@ -203,7 +209,7 @@
                 <w:noProof/>
                 <w:webHidden/>
               </w:rPr>
-              <w:instrText xml:space="preserve"> PAGEREF _Toc126509338 \h </w:instrText>
+              <w:instrText xml:space="preserve"> PAGEREF _Toc129508419 \h </w:instrText>
             </w:r>
             <w:r>
               <w:rPr>
@@ -223,7 +229,7 @@
                 <w:noProof/>
                 <w:webHidden/>
               </w:rPr>
-              <w:t>2</w:t>
+              <w:t>3</w:t>
             </w:r>
             <w:r>
               <w:rPr>
@@ -245,13 +251,13 @@
               <w:noProof/>
             </w:rPr>
           </w:pPr>
-          <w:hyperlink w:anchor="_Toc126509339" w:history="1">
+          <w:hyperlink w:anchor="_Toc129508420" w:history="1">
             <w:r>
               <w:rPr>
                 <w:rStyle w:val="Hyperlink"/>
                 <w:noProof/>
               </w:rPr>
-              <w:t>1.1 Asset Schemas</w:t>
+              <w:t>1.1 Version 1.0 Capabilities</w:t>
             </w:r>
             <w:r>
               <w:rPr>
@@ -272,7 +278,7 @@
                 <w:noProof/>
                 <w:webHidden/>
               </w:rPr>
-              <w:instrText xml:space="preserve"> PAGEREF _Toc126509339 \h </w:instrText>
+              <w:instrText xml:space="preserve"> PAGEREF _Toc129508420 \h </w:instrText>
             </w:r>
             <w:r>
               <w:rPr>
@@ -292,7 +298,76 @@
                 <w:noProof/>
                 <w:webHidden/>
               </w:rPr>
-              <w:t>2</w:t>
+              <w:t>3</w:t>
+            </w:r>
+            <w:r>
+              <w:rPr>
+                <w:noProof/>
+                <w:webHidden/>
+              </w:rPr>
+              <w:fldChar w:fldCharType="end"/>
+            </w:r>
+          </w:hyperlink>
+        </w:p>
+        <w:p>
+          <w:pPr>
+            <w:pStyle w:val="TOC2"/>
+            <w:tabs>
+              <w:tab w:val="right" w:leader="dot" w:pos="9350"/>
+            </w:tabs>
+            <w:rPr>
+              <w:rFonts w:eastAsiaTheme="minorEastAsia"/>
+              <w:noProof/>
+            </w:rPr>
+          </w:pPr>
+          <w:hyperlink w:anchor="_Toc129508421" w:history="1">
+            <w:r>
+              <w:rPr>
+                <w:rStyle w:val="Hyperlink"/>
+                <w:noProof/>
+              </w:rPr>
+              <w:t>1.2 Asset Schemas</w:t>
+            </w:r>
+            <w:r>
+              <w:rPr>
+                <w:noProof/>
+                <w:webHidden/>
+              </w:rPr>
+              <w:tab/>
+            </w:r>
+            <w:r>
+              <w:rPr>
+                <w:noProof/>
+                <w:webHidden/>
+              </w:rPr>
+              <w:fldChar w:fldCharType="begin"/>
+            </w:r>
+            <w:r>
+              <w:rPr>
+                <w:noProof/>
+                <w:webHidden/>
+              </w:rPr>
+              <w:instrText xml:space="preserve"> PAGEREF _Toc129508421 \h </w:instrText>
+            </w:r>
+            <w:r>
+              <w:rPr>
+                <w:noProof/>
+                <w:webHidden/>
+              </w:rPr>
+            </w:r>
+            <w:r>
+              <w:rPr>
+                <w:noProof/>
+                <w:webHidden/>
+              </w:rPr>
+              <w:fldChar w:fldCharType="separate"/>
+            </w:r>
+            <w:r>
+              <w:rPr>
+                <w:noProof/>
+                <w:webHidden/>
+              </w:rPr>
+              <w:t>4</w:t>
             </w:r>
             <w:r>
               <w:rPr>
@@ -314,7 +389,7 @@
               <w:noProof/>
             </w:rPr>
           </w:pPr>
-          <w:hyperlink w:anchor="_Toc126509340" w:history="1">
+          <w:hyperlink w:anchor="_Toc129508422" w:history="1">
             <w:r>
               <w:rPr>
                 <w:rStyle w:val="Hyperlink"/>
@@ -341,7 +416,7 @@
                 <w:noProof/>
                 <w:webHidden/>
               </w:rPr>
-              <w:instrText xml:space="preserve"> PAGEREF _Toc126509340 \h </w:instrText>
+              <w:instrText xml:space="preserve"> PAGEREF _Toc129508422 \h </w:instrText>
             </w:r>
             <w:r>
               <w:rPr>
@@ -361,7 +436,7 @@
                 <w:noProof/>
                 <w:webHidden/>
               </w:rPr>
-              <w:t>2</w:t>
+              <w:t>4</w:t>
             </w:r>
             <w:r>
               <w:rPr>
@@ -383,7 +458,7 @@
               <w:noProof/>
             </w:rPr>
           </w:pPr>
-          <w:hyperlink w:anchor="_Toc126509341" w:history="1">
+          <w:hyperlink w:anchor="_Toc129508423" w:history="1">
             <w:r>
               <w:rPr>
                 <w:rStyle w:val="Hyperlink"/>
@@ -410,7 +485,7 @@
                 <w:noProof/>
                 <w:webHidden/>
               </w:rPr>
-              <w:instrText xml:space="preserve"> PAGEREF _Toc126509341 \h </w:instrText>
+              <w:instrText xml:space="preserve"> PAGEREF _Toc129508423 \h </w:instrText>
             </w:r>
             <w:r>
               <w:rPr>
@@ -430,7 +505,7 @@
                 <w:noProof/>
                 <w:webHidden/>
               </w:rPr>
-              <w:t>3</w:t>
+              <w:t>4</w:t>
             </w:r>
             <w:r>
               <w:rPr>
@@ -452,7 +527,7 @@
               <w:noProof/>
             </w:rPr>
           </w:pPr>
-          <w:hyperlink w:anchor="_Toc126509342" w:history="1">
+          <w:hyperlink w:anchor="_Toc129508424" w:history="1">
             <w:r>
               <w:rPr>
                 <w:rStyle w:val="Hyperlink"/>
@@ -479,7 +554,7 @@
                 <w:noProof/>
                 <w:webHidden/>
               </w:rPr>
-              <w:instrText xml:space="preserve"> PAGEREF _Toc126509342 \h </w:instrText>
+              <w:instrText xml:space="preserve"> PAGEREF _Toc129508424 \h </w:instrText>
             </w:r>
             <w:r>
               <w:rPr>
@@ -499,7 +574,7 @@
                 <w:noProof/>
                 <w:webHidden/>
               </w:rPr>
-              <w:t>3</w:t>
+              <w:t>4</w:t>
             </w:r>
             <w:r>
               <w:rPr>
@@ -521,7 +596,7 @@
               <w:noProof/>
             </w:rPr>
           </w:pPr>
-          <w:hyperlink w:anchor="_Toc126509343" w:history="1">
+          <w:hyperlink w:anchor="_Toc129508425" w:history="1">
             <w:r>
               <w:rPr>
                 <w:rStyle w:val="Hyperlink"/>
@@ -548,7 +623,7 @@
                 <w:noProof/>
                 <w:webHidden/>
               </w:rPr>
-              <w:instrText xml:space="preserve"> PAGEREF _Toc126509343 \h </w:instrText>
+              <w:instrText xml:space="preserve"> PAGEREF _Toc129508425 \h </w:instrText>
             </w:r>
             <w:r>
               <w:rPr>
@@ -568,7 +643,7 @@
                 <w:noProof/>
                 <w:webHidden/>
               </w:rPr>
-              <w:t>3</w:t>
+              <w:t>4</w:t>
             </w:r>
             <w:r>
               <w:rPr>
@@ -590,7 +665,7 @@
               <w:noProof/>
             </w:rPr>
           </w:pPr>
-          <w:hyperlink w:anchor="_Toc126509344" w:history="1">
+          <w:hyperlink w:anchor="_Toc129508426" w:history="1">
             <w:r>
               <w:rPr>
                 <w:rStyle w:val="Hyperlink"/>
@@ -617,7 +692,7 @@
                 <w:noProof/>
                 <w:webHidden/>
               </w:rPr>
-              <w:instrText xml:space="preserve"> PAGEREF _Toc126509344 \h </w:instrText>
+              <w:instrText xml:space="preserve"> PAGEREF _Toc129508426 \h </w:instrText>
             </w:r>
             <w:r>
               <w:rPr>
@@ -637,7 +712,7 @@
                 <w:noProof/>
                 <w:webHidden/>
               </w:rPr>
-              <w:t>3</w:t>
+              <w:t>5</w:t>
             </w:r>
             <w:r>
               <w:rPr>
@@ -659,7 +734,7 @@
               <w:noProof/>
             </w:rPr>
           </w:pPr>
-          <w:hyperlink w:anchor="_Toc126509345" w:history="1">
+          <w:hyperlink w:anchor="_Toc129508427" w:history="1">
             <w:r>
               <w:rPr>
                 <w:rStyle w:val="Hyperlink"/>
@@ -686,7 +761,7 @@
                 <w:noProof/>
                 <w:webHidden/>
               </w:rPr>
-              <w:instrText xml:space="preserve"> PAGEREF _Toc126509345 \h </w:instrText>
+              <w:instrText xml:space="preserve"> PAGEREF _Toc129508427 \h </w:instrText>
             </w:r>
             <w:r>
               <w:rPr>
@@ -706,7 +781,7 @@
                 <w:noProof/>
                 <w:webHidden/>
               </w:rPr>
-              <w:t>3</w:t>
+              <w:t>5</w:t>
             </w:r>
             <w:r>
               <w:rPr>
@@ -728,7 +803,7 @@
               <w:noProof/>
             </w:rPr>
           </w:pPr>
-          <w:hyperlink w:anchor="_Toc126509346" w:history="1">
+          <w:hyperlink w:anchor="_Toc129508428" w:history="1">
             <w:r>
               <w:rPr>
                 <w:rStyle w:val="Hyperlink"/>
@@ -755,7 +830,7 @@
                 <w:noProof/>
                 <w:webHidden/>
               </w:rPr>
-              <w:instrText xml:space="preserve"> PAGEREF _Toc126509346 \h </w:instrText>
+              <w:instrText xml:space="preserve"> PAGEREF _Toc129508428 \h </w:instrText>
             </w:r>
             <w:r>
               <w:rPr>
@@ -775,7 +850,7 @@
                 <w:noProof/>
                 <w:webHidden/>
               </w:rPr>
-              <w:t>5</w:t>
+              <w:t>7</w:t>
             </w:r>
             <w:r>
               <w:rPr>
@@ -797,7 +872,7 @@
               <w:noProof/>
             </w:rPr>
           </w:pPr>
-          <w:hyperlink w:anchor="_Toc126509347" w:history="1">
+          <w:hyperlink w:anchor="_Toc129508429" w:history="1">
             <w:r>
               <w:rPr>
                 <w:rStyle w:val="Hyperlink"/>
@@ -824,7 +899,7 @@
                 <w:noProof/>
                 <w:webHidden/>
               </w:rPr>
-              <w:instrText xml:space="preserve"> PAGEREF _Toc126509347 \h </w:instrText>
+              <w:instrText xml:space="preserve"> PAGEREF _Toc129508429 \h </w:instrText>
             </w:r>
             <w:r>
               <w:rPr>
@@ -844,7 +919,7 @@
                 <w:noProof/>
                 <w:webHidden/>
               </w:rPr>
-              <w:t>5</w:t>
+              <w:t>7</w:t>
             </w:r>
             <w:r>
               <w:rPr>
@@ -866,7 +941,7 @@
               <w:noProof/>
             </w:rPr>
           </w:pPr>
-          <w:hyperlink w:anchor="_Toc126509348" w:history="1">
+          <w:hyperlink w:anchor="_Toc129508430" w:history="1">
             <w:r>
               <w:rPr>
                 <w:rStyle w:val="Hyperlink"/>
@@ -893,7 +968,7 @@
                 <w:noProof/>
                 <w:webHidden/>
               </w:rPr>
-              <w:instrText xml:space="preserve"> PAGEREF _Toc126509348 \h </w:instrText>
+              <w:instrText xml:space="preserve"> PAGEREF _Toc129508430 \h </w:instrText>
             </w:r>
             <w:r>
               <w:rPr>
@@ -913,7 +988,7 @@
                 <w:noProof/>
                 <w:webHidden/>
               </w:rPr>
-              <w:t>6</w:t>
+              <w:t>8</w:t>
             </w:r>
             <w:r>
               <w:rPr>
@@ -935,7 +1010,7 @@
               <w:noProof/>
             </w:rPr>
           </w:pPr>
-          <w:hyperlink w:anchor="_Toc126509349" w:history="1">
+          <w:hyperlink w:anchor="_Toc129508431" w:history="1">
             <w:r>
               <w:rPr>
                 <w:rStyle w:val="Hyperlink"/>
@@ -962,7 +1037,7 @@
                 <w:noProof/>
                 <w:webHidden/>
               </w:rPr>
-              <w:instrText xml:space="preserve"> PAGEREF _Toc126509349 \h </w:instrText>
+              <w:instrText xml:space="preserve"> PAGEREF _Toc129508431 \h </w:instrText>
             </w:r>
             <w:r>
               <w:rPr>
@@ -982,7 +1057,7 @@
                 <w:noProof/>
                 <w:webHidden/>
               </w:rPr>
-              <w:t>7</w:t>
+              <w:t>9</w:t>
             </w:r>
             <w:r>
               <w:rPr>
@@ -1004,7 +1079,7 @@
               <w:noProof/>
             </w:rPr>
           </w:pPr>
-          <w:hyperlink w:anchor="_Toc126509350" w:history="1">
+          <w:hyperlink w:anchor="_Toc129508432" w:history="1">
             <w:r>
               <w:rPr>
                 <w:rStyle w:val="Hyperlink"/>
@@ -1031,7 +1106,7 @@
                 <w:noProof/>
                 <w:webHidden/>
               </w:rPr>
-              <w:instrText xml:space="preserve"> PAGEREF _Toc126509350 \h </w:instrText>
+              <w:instrText xml:space="preserve"> PAGEREF _Toc129508432 \h </w:instrText>
             </w:r>
             <w:r>
               <w:rPr>
@@ -1051,7 +1126,7 @@
                 <w:noProof/>
                 <w:webHidden/>
               </w:rPr>
-              <w:t>9</w:t>
+              <w:t>11</w:t>
             </w:r>
             <w:r>
               <w:rPr>
@@ -1073,7 +1148,7 @@
               <w:noProof/>
             </w:rPr>
           </w:pPr>
-          <w:hyperlink w:anchor="_Toc126509351" w:history="1">
+          <w:hyperlink w:anchor="_Toc129508433" w:history="1">
             <w:r>
               <w:rPr>
                 <w:rStyle w:val="Hyperlink"/>
@@ -1100,7 +1175,7 @@
                 <w:noProof/>
                 <w:webHidden/>
               </w:rPr>
-              <w:instrText xml:space="preserve"> PAGEREF _Toc126509351 \h </w:instrText>
+              <w:instrText xml:space="preserve"> PAGEREF _Toc129508433 \h </w:instrText>
             </w:r>
             <w:r>
               <w:rPr>
@@ -1120,7 +1195,7 @@
                 <w:noProof/>
                 <w:webHidden/>
               </w:rPr>
-              <w:t>10</w:t>
+              <w:t>12</w:t>
             </w:r>
             <w:r>
               <w:rPr>
@@ -1142,7 +1217,7 @@
               <w:noProof/>
             </w:rPr>
           </w:pPr>
-          <w:hyperlink w:anchor="_Toc126509352" w:history="1">
+          <w:hyperlink w:anchor="_Toc129508434" w:history="1">
             <w:r>
               <w:rPr>
                 <w:rStyle w:val="Hyperlink"/>
@@ -1169,7 +1244,7 @@
                 <w:noProof/>
                 <w:webHidden/>
               </w:rPr>
-              <w:instrText xml:space="preserve"> PAGEREF _Toc126509352 \h </w:instrText>
+              <w:instrText xml:space="preserve"> PAGEREF _Toc129508434 \h </w:instrText>
             </w:r>
             <w:r>
               <w:rPr>
@@ -1189,7 +1264,7 @@
                 <w:noProof/>
                 <w:webHidden/>
               </w:rPr>
-              <w:t>10</w:t>
+              <w:t>12</w:t>
             </w:r>
             <w:r>
               <w:rPr>
@@ -1211,7 +1286,7 @@
               <w:noProof/>
             </w:rPr>
           </w:pPr>
-          <w:hyperlink w:anchor="_Toc126509353" w:history="1">
+          <w:hyperlink w:anchor="_Toc129508435" w:history="1">
             <w:r>
               <w:rPr>
                 <w:rStyle w:val="Hyperlink"/>
@@ -1238,7 +1313,7 @@
                 <w:noProof/>
                 <w:webHidden/>
               </w:rPr>
-              <w:instrText xml:space="preserve"> PAGEREF _Toc126509353 \h </w:instrText>
+              <w:instrText xml:space="preserve"> PAGEREF _Toc129508435 \h </w:instrText>
             </w:r>
             <w:r>
               <w:rPr>
@@ -1258,7 +1333,7 @@
                 <w:noProof/>
                 <w:webHidden/>
               </w:rPr>
-              <w:t>11</w:t>
+              <w:t>13</w:t>
             </w:r>
             <w:r>
               <w:rPr>
@@ -1280,7 +1355,7 @@
               <w:noProof/>
             </w:rPr>
           </w:pPr>
-          <w:hyperlink w:anchor="_Toc126509354" w:history="1">
+          <w:hyperlink w:anchor="_Toc129508436" w:history="1">
             <w:r>
               <w:rPr>
                 <w:rStyle w:val="Hyperlink"/>
@@ -1307,7 +1382,7 @@
                 <w:noProof/>
                 <w:webHidden/>
               </w:rPr>
-              <w:instrText xml:space="preserve"> PAGEREF _Toc126509354 \h </w:instrText>
+              <w:instrText xml:space="preserve"> PAGEREF _Toc129508436 \h </w:instrText>
             </w:r>
             <w:r>
               <w:rPr>
@@ -1327,7 +1402,7 @@
                 <w:noProof/>
                 <w:webHidden/>
               </w:rPr>
-              <w:t>11</w:t>
+              <w:t>13</w:t>
             </w:r>
             <w:r>
               <w:rPr>
@@ -1349,7 +1424,7 @@
               <w:noProof/>
             </w:rPr>
           </w:pPr>
-          <w:hyperlink w:anchor="_Toc126509355" w:history="1">
+          <w:hyperlink w:anchor="_Toc129508437" w:history="1">
             <w:r>
               <w:rPr>
                 <w:rStyle w:val="Hyperlink"/>
@@ -1376,7 +1451,7 @@
                 <w:noProof/>
                 <w:webHidden/>
               </w:rPr>
-              <w:instrText xml:space="preserve"> PAGEREF _Toc126509355 \h </w:instrText>
+              <w:instrText xml:space="preserve"> PAGEREF _Toc129508437 \h </w:instrText>
             </w:r>
             <w:r>
               <w:rPr>
@@ -1396,7 +1471,7 @@
                 <w:noProof/>
                 <w:webHidden/>
               </w:rPr>
-              <w:t>14</w:t>
+              <w:t>16</w:t>
             </w:r>
             <w:r>
               <w:rPr>
@@ -1418,7 +1493,7 @@
               <w:noProof/>
             </w:rPr>
           </w:pPr>
-          <w:hyperlink w:anchor="_Toc126509356" w:history="1">
+          <w:hyperlink w:anchor="_Toc129508438" w:history="1">
             <w:r>
               <w:rPr>
                 <w:rStyle w:val="Hyperlink"/>
@@ -1445,7 +1520,7 @@
                 <w:noProof/>
                 <w:webHidden/>
               </w:rPr>
-              <w:instrText xml:space="preserve"> PAGEREF _Toc126509356 \h </w:instrText>
+              <w:instrText xml:space="preserve"> PAGEREF _Toc129508438 \h </w:instrText>
             </w:r>
             <w:r>
               <w:rPr>
@@ -1465,7 +1540,7 @@
                 <w:noProof/>
                 <w:webHidden/>
               </w:rPr>
-              <w:t>14</w:t>
+              <w:t>16</w:t>
             </w:r>
             <w:r>
               <w:rPr>
@@ -1487,7 +1562,7 @@
               <w:noProof/>
             </w:rPr>
           </w:pPr>
-          <w:hyperlink w:anchor="_Toc126509357" w:history="1">
+          <w:hyperlink w:anchor="_Toc129508439" w:history="1">
             <w:r>
               <w:rPr>
                 <w:rStyle w:val="Hyperlink"/>
@@ -1514,7 +1589,7 @@
                 <w:noProof/>
                 <w:webHidden/>
               </w:rPr>
-              <w:instrText xml:space="preserve"> PAGEREF _Toc126509357 \h </w:instrText>
+              <w:instrText xml:space="preserve"> PAGEREF _Toc129508439 \h </w:instrText>
             </w:r>
             <w:r>
               <w:rPr>
@@ -1534,7 +1609,421 @@
                 <w:noProof/>
                 <w:webHidden/>
               </w:rPr>
-              <w:t>14</w:t>
+              <w:t>16</w:t>
+            </w:r>
+            <w:r>
+              <w:rPr>
+                <w:noProof/>
+                <w:webHidden/>
+              </w:rPr>
+              <w:fldChar w:fldCharType="end"/>
+            </w:r>
+          </w:hyperlink>
+        </w:p>
+        <w:p>
+          <w:pPr>
+            <w:pStyle w:val="TOC1"/>
+            <w:tabs>
+              <w:tab w:val="right" w:leader="dot" w:pos="9350"/>
+            </w:tabs>
+            <w:rPr>
+              <w:rFonts w:eastAsiaTheme="minorEastAsia"/>
+              <w:noProof/>
+            </w:rPr>
+          </w:pPr>
+          <w:hyperlink w:anchor="_Toc129508440" w:history="1">
+            <w:r>
+              <w:rPr>
+                <w:rStyle w:val="Hyperlink"/>
+                <w:noProof/>
+              </w:rPr>
+              <w:t>Appendix A. Application Settings Explained</w:t>
+            </w:r>
+            <w:r>
+              <w:rPr>
+                <w:noProof/>
+                <w:webHidden/>
+              </w:rPr>
+              <w:tab/>
+            </w:r>
+            <w:r>
+              <w:rPr>
+                <w:noProof/>
+                <w:webHidden/>
+              </w:rPr>
+              <w:fldChar w:fldCharType="begin"/>
+            </w:r>
+            <w:r>
+              <w:rPr>
+                <w:noProof/>
+                <w:webHidden/>
+              </w:rPr>
+              <w:instrText xml:space="preserve"> PAGEREF _Toc129508440 \h </w:instrText>
+            </w:r>
+            <w:r>
+              <w:rPr>
+                <w:noProof/>
+                <w:webHidden/>
+              </w:rPr>
+            </w:r>
+            <w:r>
+              <w:rPr>
+                <w:noProof/>
+                <w:webHidden/>
+              </w:rPr>
+              <w:fldChar w:fldCharType="separate"/>
+            </w:r>
+            <w:r>
+              <w:rPr>
+                <w:noProof/>
+                <w:webHidden/>
+              </w:rPr>
+              <w:t>17</w:t>
+            </w:r>
+            <w:r>
+              <w:rPr>
+                <w:noProof/>
+                <w:webHidden/>
+              </w:rPr>
+              <w:fldChar w:fldCharType="end"/>
+            </w:r>
+          </w:hyperlink>
+        </w:p>
+        <w:p>
+          <w:pPr>
+            <w:pStyle w:val="TOC2"/>
+            <w:tabs>
+              <w:tab w:val="right" w:leader="dot" w:pos="9350"/>
+            </w:tabs>
+            <w:rPr>
+              <w:rFonts w:eastAsiaTheme="minorEastAsia"/>
+              <w:noProof/>
+            </w:rPr>
+          </w:pPr>
+          <w:hyperlink w:anchor="_Toc129508441" w:history="1">
+            <w:r>
+              <w:rPr>
+                <w:rStyle w:val="Hyperlink"/>
+                <w:noProof/>
+              </w:rPr>
+              <w:t>A.1 Mapping Keywords, Types and other</w:t>
+            </w:r>
+            <w:r>
+              <w:rPr>
+                <w:noProof/>
+                <w:webHidden/>
+              </w:rPr>
+              <w:tab/>
+            </w:r>
+            <w:r>
+              <w:rPr>
+                <w:noProof/>
+                <w:webHidden/>
+              </w:rPr>
+              <w:fldChar w:fldCharType="begin"/>
+            </w:r>
+            <w:r>
+              <w:rPr>
+                <w:noProof/>
+                <w:webHidden/>
+              </w:rPr>
+              <w:instrText xml:space="preserve"> PAGEREF _Toc129508441 \h </w:instrText>
+            </w:r>
+            <w:r>
+              <w:rPr>
+                <w:noProof/>
+                <w:webHidden/>
+              </w:rPr>
+            </w:r>
+            <w:r>
+              <w:rPr>
+                <w:noProof/>
+                <w:webHidden/>
+              </w:rPr>
+              <w:fldChar w:fldCharType="separate"/>
+            </w:r>
+            <w:r>
+              <w:rPr>
+                <w:noProof/>
+                <w:webHidden/>
+              </w:rPr>
+              <w:t>17</w:t>
+            </w:r>
+            <w:r>
+              <w:rPr>
+                <w:noProof/>
+                <w:webHidden/>
+              </w:rPr>
+              <w:fldChar w:fldCharType="end"/>
+            </w:r>
+          </w:hyperlink>
+        </w:p>
+        <w:p>
+          <w:pPr>
+            <w:pStyle w:val="TOC2"/>
+            <w:tabs>
+              <w:tab w:val="right" w:leader="dot" w:pos="9350"/>
+            </w:tabs>
+            <w:rPr>
+              <w:rFonts w:eastAsiaTheme="minorEastAsia"/>
+              <w:noProof/>
+            </w:rPr>
+          </w:pPr>
+          <w:hyperlink w:anchor="_Toc129508442" w:history="1">
+            <w:r>
+              <w:rPr>
+                <w:rStyle w:val="Hyperlink"/>
+                <w:noProof/>
+              </w:rPr>
+              <w:t>A.2 Locating Security Key Vault Assembly</w:t>
+            </w:r>
+            <w:r>
+              <w:rPr>
+                <w:noProof/>
+                <w:webHidden/>
+              </w:rPr>
+              <w:tab/>
+            </w:r>
+            <w:r>
+              <w:rPr>
+                <w:noProof/>
+                <w:webHidden/>
+              </w:rPr>
+              <w:fldChar w:fldCharType="begin"/>
+            </w:r>
+            <w:r>
+              <w:rPr>
+                <w:noProof/>
+                <w:webHidden/>
+              </w:rPr>
+              <w:instrText xml:space="preserve"> PAGEREF _Toc129508442 \h </w:instrText>
+            </w:r>
+            <w:r>
+              <w:rPr>
+                <w:noProof/>
+                <w:webHidden/>
+              </w:rPr>
+            </w:r>
+            <w:r>
+              <w:rPr>
+                <w:noProof/>
+                <w:webHidden/>
+              </w:rPr>
+              <w:fldChar w:fldCharType="separate"/>
+            </w:r>
+            <w:r>
+              <w:rPr>
+                <w:noProof/>
+                <w:webHidden/>
+              </w:rPr>
+              <w:t>18</w:t>
+            </w:r>
+            <w:r>
+              <w:rPr>
+                <w:noProof/>
+                <w:webHidden/>
+              </w:rPr>
+              <w:fldChar w:fldCharType="end"/>
+            </w:r>
+          </w:hyperlink>
+        </w:p>
+        <w:p>
+          <w:pPr>
+            <w:pStyle w:val="TOC2"/>
+            <w:tabs>
+              <w:tab w:val="right" w:leader="dot" w:pos="9350"/>
+            </w:tabs>
+            <w:rPr>
+              <w:rFonts w:eastAsiaTheme="minorEastAsia"/>
+              <w:noProof/>
+            </w:rPr>
+          </w:pPr>
+          <w:hyperlink w:anchor="_Toc129508443" w:history="1">
+            <w:r>
+              <w:rPr>
+                <w:rStyle w:val="Hyperlink"/>
+                <w:noProof/>
+              </w:rPr>
+              <w:t>A.3 Locating the Microsoft Monaco Code Editor</w:t>
+            </w:r>
+            <w:r>
+              <w:rPr>
+                <w:noProof/>
+                <w:webHidden/>
+              </w:rPr>
+              <w:tab/>
+            </w:r>
+            <w:r>
+              <w:rPr>
+                <w:noProof/>
+                <w:webHidden/>
+              </w:rPr>
+              <w:fldChar w:fldCharType="begin"/>
+            </w:r>
+            <w:r>
+              <w:rPr>
+                <w:noProof/>
+                <w:webHidden/>
+              </w:rPr>
+              <w:instrText xml:space="preserve"> PAGEREF _Toc129508443 \h </w:instrText>
+            </w:r>
+            <w:r>
+              <w:rPr>
+                <w:noProof/>
+                <w:webHidden/>
+              </w:rPr>
+            </w:r>
+            <w:r>
+              <w:rPr>
+                <w:noProof/>
+                <w:webHidden/>
+              </w:rPr>
+              <w:fldChar w:fldCharType="separate"/>
+            </w:r>
+            <w:r>
+              <w:rPr>
+                <w:noProof/>
+                <w:webHidden/>
+              </w:rPr>
+              <w:t>18</w:t>
+            </w:r>
+            <w:r>
+              <w:rPr>
+                <w:noProof/>
+                <w:webHidden/>
+              </w:rPr>
+              <w:fldChar w:fldCharType="end"/>
+            </w:r>
+          </w:hyperlink>
+        </w:p>
+        <w:p>
+          <w:pPr>
+            <w:pStyle w:val="TOC2"/>
+            <w:tabs>
+              <w:tab w:val="right" w:leader="dot" w:pos="9350"/>
+            </w:tabs>
+            <w:rPr>
+              <w:rFonts w:eastAsiaTheme="minorEastAsia"/>
+              <w:noProof/>
+            </w:rPr>
+          </w:pPr>
+          <w:hyperlink w:anchor="_Toc129508444" w:history="1">
+            <w:r>
+              <w:rPr>
+                <w:rStyle w:val="Hyperlink"/>
+                <w:noProof/>
+              </w:rPr>
+              <w:t>A.3. Editing Edam.App.Data Edam.Settings.json</w:t>
+            </w:r>
+            <w:r>
+              <w:rPr>
+                <w:noProof/>
+                <w:webHidden/>
+              </w:rPr>
+              <w:tab/>
+            </w:r>
+            <w:r>
+              <w:rPr>
+                <w:noProof/>
+                <w:webHidden/>
+              </w:rPr>
+              <w:fldChar w:fldCharType="begin"/>
+            </w:r>
+            <w:r>
+              <w:rPr>
+                <w:noProof/>
+                <w:webHidden/>
+              </w:rPr>
+              <w:instrText xml:space="preserve"> PAGEREF _Toc129508444 \h </w:instrText>
+            </w:r>
+            <w:r>
+              <w:rPr>
+                <w:noProof/>
+                <w:webHidden/>
+              </w:rPr>
+            </w:r>
+            <w:r>
+              <w:rPr>
+                <w:noProof/>
+                <w:webHidden/>
+              </w:rPr>
+              <w:fldChar w:fldCharType="separate"/>
+            </w:r>
+            <w:r>
+              <w:rPr>
+                <w:noProof/>
+                <w:webHidden/>
+              </w:rPr>
+              <w:t>18</w:t>
+            </w:r>
+            <w:r>
+              <w:rPr>
+                <w:noProof/>
+                <w:webHidden/>
+              </w:rPr>
+              <w:fldChar w:fldCharType="end"/>
+            </w:r>
+          </w:hyperlink>
+        </w:p>
+        <w:p>
+          <w:pPr>
+            <w:pStyle w:val="TOC1"/>
+            <w:tabs>
+              <w:tab w:val="right" w:leader="dot" w:pos="9350"/>
+            </w:tabs>
+            <w:rPr>
+              <w:rFonts w:eastAsiaTheme="minorEastAsia"/>
+              <w:noProof/>
+            </w:rPr>
+          </w:pPr>
+          <w:hyperlink w:anchor="_Toc129508445" w:history="1">
+            <w:r>
+              <w:rPr>
+                <w:rStyle w:val="Hyperlink"/>
+                <w:noProof/>
+              </w:rPr>
+              <w:t>Documents and Links</w:t>
+            </w:r>
+            <w:r>
+              <w:rPr>
+                <w:noProof/>
+                <w:webHidden/>
+              </w:rPr>
+              <w:tab/>
+            </w:r>
+            <w:r>
+              <w:rPr>
+                <w:noProof/>
+                <w:webHidden/>
+              </w:rPr>
+              <w:fldChar w:fldCharType="begin"/>
+            </w:r>
+            <w:r>
+              <w:rPr>
+                <w:noProof/>
+                <w:webHidden/>
+              </w:rPr>
+              <w:instrText xml:space="preserve"> PAGEREF _Toc129508445 \h </w:instrText>
+            </w:r>
+            <w:r>
+              <w:rPr>
+                <w:noProof/>
+                <w:webHidden/>
+              </w:rPr>
+            </w:r>
+            <w:r>
+              <w:rPr>
+                <w:noProof/>
+                <w:webHidden/>
+              </w:rPr>
+              <w:fldChar w:fldCharType="separate"/>
+            </w:r>
+            <w:r>
+              <w:rPr>
+                <w:noProof/>
+                <w:webHidden/>
+              </w:rPr>
+              <w:t>18</w:t>
             </w:r>
             <w:r>
               <w:rPr>
@@ -1565,23 +2054,10 @@
     </w:sdt>
     <w:p>
       <w:pPr>
-        <w:rPr>
-          <w:rFonts w:asciiTheme="majorHAnsi" w:eastAsiaTheme="majorEastAsia" w:hAnsiTheme="majorHAnsi" w:cstheme="majorBidi"/>
-          <w:color w:val="2F5496" w:themeColor="accent1" w:themeShade="BF"/>
-          <w:sz w:val="32"/>
-          <w:szCs w:val="32"/>
-        </w:rPr>
-      </w:pPr>
-      <w:r>
-        <w:br w:type="page"/>
-      </w:r>
-    </w:p>
-    <w:p>
-      <w:pPr>
         <w:pStyle w:val="Heading1"/>
       </w:pPr>
-      <w:bookmarkStart w:id="0" w:name="_Toc126509338"/>
-      <w:bookmarkStart w:id="1" w:name="_Hlk128286734"/>
+      <w:bookmarkStart w:id="0" w:name="_Hlk128286734"/>
+      <w:bookmarkStart w:id="1" w:name="_Toc129508419"/>
       <w:r>
         <w:lastRenderedPageBreak/>
         <w:t>1.</w:t>
@@ -1592,7 +2068,7 @@
       <w:r>
         <w:t xml:space="preserve"> Motivation</w:t>
       </w:r>
-      <w:bookmarkEnd w:id="0"/>
+      <w:bookmarkEnd w:id="1"/>
     </w:p>
     <w:p>
       <w:r>
@@ -1629,7 +2105,7 @@
         <w:t xml:space="preserve"> define an “Enterprise Data Model” it was clear to us that we should strive for a better way to capture and maintain Data Assets information.</w:t>
       </w:r>
     </w:p>
-    <w:bookmarkEnd w:id="1"/>
+    <w:bookmarkEnd w:id="0"/>
     <w:p>
       <w:r>
         <w:t xml:space="preserve">There are excellent </w:t>
@@ -1719,14 +2195,244 @@
       <w:pPr>
         <w:pStyle w:val="Heading2"/>
       </w:pPr>
-      <w:bookmarkStart w:id="2" w:name="_Toc126509339"/>
-      <w:r>
-        <w:t>1.1 Asset Schemas</w:t>
+      <w:bookmarkStart w:id="2" w:name="_Toc129508420"/>
+      <w:r>
+        <w:t xml:space="preserve">1.1 Version 1.0 </w:t>
+      </w:r>
+      <w:r>
+        <w:t>Capabilities</w:t>
       </w:r>
       <w:bookmarkEnd w:id="2"/>
     </w:p>
     <w:p>
       <w:r>
+        <w:t>In short,</w:t>
+      </w:r>
+      <w:r>
+        <w:t xml:space="preserve"> some of</w:t>
+      </w:r>
+      <w:r>
+        <w:t xml:space="preserve"> the </w:t>
+      </w:r>
+      <w:r>
+        <w:t>capabilities</w:t>
+      </w:r>
+      <w:r>
+        <w:t xml:space="preserve"> of version 1.0 include:</w:t>
+      </w:r>
+    </w:p>
+    <w:p>
+      <w:pPr>
+        <w:pStyle w:val="ListParagraph"/>
+        <w:numPr>
+          <w:ilvl w:val="0"/>
+          <w:numId w:val="5"/>
+        </w:numPr>
+      </w:pPr>
+      <w:r>
+        <w:t xml:space="preserve">Read some of the popular schema instances like databases DDL (including TSQL, Oracle, </w:t>
+      </w:r>
+      <w:proofErr w:type="spellStart"/>
+      <w:r>
+        <w:t>MySql</w:t>
+      </w:r>
+      <w:proofErr w:type="spellEnd"/>
+      <w:r>
+        <w:t>, other), XSD, and JSON schema and convert those to an agnostic flat structure that describe the schema</w:t>
+      </w:r>
+      <w:r>
+        <w:t xml:space="preserve"> (see the “</w:t>
+      </w:r>
+      <w:proofErr w:type="spellStart"/>
+      <w:r>
+        <w:t>Datovy.Edam</w:t>
+      </w:r>
+      <w:proofErr w:type="spellEnd"/>
+      <w:r>
+        <w:t>\</w:t>
+      </w:r>
+      <w:proofErr w:type="spellStart"/>
+      <w:r>
+        <w:t>Edam.App.Data</w:t>
+      </w:r>
+      <w:proofErr w:type="spellEnd"/>
+      <w:r>
+        <w:t>\Templates</w:t>
+      </w:r>
+      <w:r>
+        <w:t>” folder)</w:t>
+      </w:r>
+      <w:r>
+        <w:t>.</w:t>
+      </w:r>
+    </w:p>
+    <w:p>
+      <w:pPr>
+        <w:pStyle w:val="ListParagraph"/>
+        <w:numPr>
+          <w:ilvl w:val="0"/>
+          <w:numId w:val="5"/>
+        </w:numPr>
+      </w:pPr>
+      <w:r>
+        <w:t>Manage Data Assets URI’s by registering those to</w:t>
+      </w:r>
+      <w:r>
+        <w:t xml:space="preserve"> uniquely</w:t>
+      </w:r>
+      <w:r>
+        <w:t xml:space="preserve"> identify a use case or Data Asset Data-Components collection.</w:t>
+      </w:r>
+    </w:p>
+    <w:p>
+      <w:pPr>
+        <w:pStyle w:val="ListParagraph"/>
+        <w:numPr>
+          <w:ilvl w:val="0"/>
+          <w:numId w:val="5"/>
+        </w:numPr>
+      </w:pPr>
+      <w:r>
+        <w:t>Write agnostic schema definition into a database</w:t>
+      </w:r>
+      <w:r>
+        <w:t xml:space="preserve"> (see the “</w:t>
+      </w:r>
+      <w:proofErr w:type="spellStart"/>
+      <w:r>
+        <w:t>Datovy.Edam</w:t>
+      </w:r>
+      <w:proofErr w:type="spellEnd"/>
+      <w:r>
+        <w:t>\</w:t>
+      </w:r>
+      <w:proofErr w:type="spellStart"/>
+      <w:r>
+        <w:t>Edam.Database</w:t>
+      </w:r>
+      <w:proofErr w:type="spellEnd"/>
+      <w:r>
+        <w:t>” project)</w:t>
+      </w:r>
+      <w:r>
+        <w:t>.</w:t>
+      </w:r>
+    </w:p>
+    <w:p>
+      <w:pPr>
+        <w:pStyle w:val="ListParagraph"/>
+        <w:numPr>
+          <w:ilvl w:val="0"/>
+          <w:numId w:val="5"/>
+        </w:numPr>
+      </w:pPr>
+      <w:r>
+        <w:t xml:space="preserve">Write XSD, JSON, DDL Schemas </w:t>
+      </w:r>
+      <w:r>
+        <w:t>from the</w:t>
+      </w:r>
+      <w:r>
+        <w:t xml:space="preserve"> EDAM flat structure definitions.</w:t>
+      </w:r>
+    </w:p>
+    <w:p>
+      <w:pPr>
+        <w:pStyle w:val="ListParagraph"/>
+        <w:numPr>
+          <w:ilvl w:val="0"/>
+          <w:numId w:val="5"/>
+        </w:numPr>
+      </w:pPr>
+      <w:r>
+        <w:t>Write an Excel Workbook Data Dictionary.</w:t>
+      </w:r>
+    </w:p>
+    <w:p>
+      <w:pPr>
+        <w:pStyle w:val="ListParagraph"/>
+        <w:numPr>
+          <w:ilvl w:val="0"/>
+          <w:numId w:val="5"/>
+        </w:numPr>
+      </w:pPr>
+      <w:r>
+        <w:lastRenderedPageBreak/>
+        <w:t>Visualize data documents that represent a Data Asset or subset that are supported by a Data Asset schema.</w:t>
+      </w:r>
+    </w:p>
+    <w:p>
+      <w:pPr>
+        <w:pStyle w:val="ListParagraph"/>
+        <w:numPr>
+          <w:ilvl w:val="0"/>
+          <w:numId w:val="5"/>
+        </w:numPr>
+      </w:pPr>
+      <w:r>
+        <w:t>Identify the Data Asset data elements subset that is needed for a Use-Case.</w:t>
+      </w:r>
+    </w:p>
+    <w:p>
+      <w:pPr>
+        <w:pStyle w:val="ListParagraph"/>
+        <w:numPr>
+          <w:ilvl w:val="0"/>
+          <w:numId w:val="5"/>
+        </w:numPr>
+      </w:pPr>
+      <w:r>
+        <w:t>Document</w:t>
+      </w:r>
+      <w:r>
+        <w:t xml:space="preserve"> Use Case</w:t>
+      </w:r>
+      <w:r>
+        <w:t xml:space="preserve"> Data Mapping</w:t>
+      </w:r>
+      <w:r>
+        <w:t xml:space="preserve"> details</w:t>
+      </w:r>
+      <w:r>
+        <w:t xml:space="preserve"> between 2 schemas.</w:t>
+      </w:r>
+    </w:p>
+    <w:p>
+      <w:pPr>
+        <w:pStyle w:val="ListParagraph"/>
+        <w:numPr>
+          <w:ilvl w:val="0"/>
+          <w:numId w:val="5"/>
+        </w:numPr>
+      </w:pPr>
+      <w:r>
+        <w:t>Write</w:t>
+      </w:r>
+      <w:r>
+        <w:t xml:space="preserve"> Use Case</w:t>
+      </w:r>
+      <w:r>
+        <w:t xml:space="preserve"> Data Mappings documentation to an Excel Workbook.</w:t>
+      </w:r>
+    </w:p>
+    <w:p>
+      <w:pPr>
+        <w:pStyle w:val="Heading2"/>
+      </w:pPr>
+      <w:bookmarkStart w:id="3" w:name="_Toc129508421"/>
+      <w:r>
+        <w:t>1.</w:t>
+      </w:r>
+      <w:r>
+        <w:t>2</w:t>
+      </w:r>
+      <w:r>
+        <w:t xml:space="preserve"> Asset Schemas</w:t>
+      </w:r>
+      <w:bookmarkEnd w:id="3"/>
+    </w:p>
+    <w:p>
+      <w:r>
         <w:t xml:space="preserve">EDAM is schema agnostic and any provided XSD, JSON Schema, (Database) DDL, or other is translated into the EDAM flat structure representation.  Today, existing, inclusive, feature rich, and stable schema language it’s an XSD (XML Schema Definition), JSON is still in draft 12 and more drafts to come.  SQL DDL is a good option but lack the richness of an XSD including </w:t>
       </w:r>
       <w:r>
@@ -1743,7 +2449,7 @@
       <w:pPr>
         <w:pStyle w:val="Heading1"/>
       </w:pPr>
-      <w:bookmarkStart w:id="3" w:name="_Toc126509340"/>
+      <w:bookmarkStart w:id="4" w:name="_Toc129508422"/>
       <w:r>
         <w:t>2.</w:t>
       </w:r>
@@ -1756,7 +2462,7 @@
       <w:r>
         <w:t>Sample Projects</w:t>
       </w:r>
-      <w:bookmarkEnd w:id="3"/>
+      <w:bookmarkEnd w:id="4"/>
     </w:p>
     <w:p>
       <w:r>
@@ -1767,15 +2473,14 @@
       <w:pPr>
         <w:pStyle w:val="Heading2"/>
       </w:pPr>
-      <w:bookmarkStart w:id="4" w:name="_Toc126509341"/>
-      <w:r>
-        <w:lastRenderedPageBreak/>
+      <w:bookmarkStart w:id="5" w:name="_Toc129508423"/>
+      <w:r>
         <w:t xml:space="preserve">2.1 </w:t>
       </w:r>
       <w:r>
         <w:t>Communicable Diseases Assets Management</w:t>
       </w:r>
-      <w:bookmarkEnd w:id="4"/>
+      <w:bookmarkEnd w:id="5"/>
     </w:p>
     <w:p>
       <w:r>
@@ -1805,7 +2510,7 @@
       <w:pPr>
         <w:pStyle w:val="Heading3"/>
       </w:pPr>
-      <w:bookmarkStart w:id="5" w:name="_Toc126509342"/>
+      <w:bookmarkStart w:id="6" w:name="_Toc129508424"/>
       <w:r>
         <w:t>2.1</w:t>
       </w:r>
@@ -1821,7 +2526,7 @@
       <w:r>
         <w:t xml:space="preserve"> Project</w:t>
       </w:r>
-      <w:bookmarkEnd w:id="5"/>
+      <w:bookmarkEnd w:id="6"/>
     </w:p>
     <w:p>
       <w:r>
@@ -1914,7 +2619,7 @@
       <w:pPr>
         <w:pStyle w:val="Heading3"/>
       </w:pPr>
-      <w:bookmarkStart w:id="6" w:name="_Toc126509343"/>
+      <w:bookmarkStart w:id="7" w:name="_Toc129508425"/>
       <w:r>
         <w:t>2.</w:t>
       </w:r>
@@ -1924,7 +2629,7 @@
       <w:r>
         <w:t>2 Getting Started</w:t>
       </w:r>
-      <w:bookmarkEnd w:id="6"/>
+      <w:bookmarkEnd w:id="7"/>
     </w:p>
     <w:p>
       <w:r>
@@ -1987,6 +2692,7 @@
     </w:p>
     <w:p>
       <w:r>
+        <w:lastRenderedPageBreak/>
         <w:t>To read the DS database schema and generate a schema agnostic flat representation press the “Execute” button (see section 4.1).  This button is at the right of the “Save” button in the “File” TAB as shown in Figure 4.1.</w:t>
       </w:r>
     </w:p>
@@ -2007,7 +2713,7 @@
       <w:pPr>
         <w:pStyle w:val="Heading3"/>
       </w:pPr>
-      <w:bookmarkStart w:id="7" w:name="_Toc126509344"/>
+      <w:bookmarkStart w:id="8" w:name="_Toc129508426"/>
       <w:r>
         <w:t>2.</w:t>
       </w:r>
@@ -2017,7 +2723,7 @@
       <w:r>
         <w:t>3 RVCT Document Sample</w:t>
       </w:r>
-      <w:bookmarkEnd w:id="7"/>
+      <w:bookmarkEnd w:id="8"/>
     </w:p>
     <w:p>
       <w:proofErr w:type="spellStart"/>
@@ -2045,11 +2751,11 @@
       <w:pPr>
         <w:pStyle w:val="Heading1"/>
       </w:pPr>
-      <w:bookmarkStart w:id="8" w:name="_Toc126509345"/>
+      <w:bookmarkStart w:id="9" w:name="_Toc129508427"/>
       <w:r>
         <w:t>3. EDAM Features</w:t>
       </w:r>
-      <w:bookmarkEnd w:id="8"/>
+      <w:bookmarkEnd w:id="9"/>
     </w:p>
     <w:p>
       <w:pPr>
@@ -2190,11 +2896,7 @@
           </w:tcPr>
           <w:p>
             <w:r>
-              <w:t xml:space="preserve">A project is composed of an expected minimum folder structure that should include an “Arguments” </w:t>
-            </w:r>
-            <w:r>
-              <w:lastRenderedPageBreak/>
-              <w:t>folder that define details about the Asset to be managed.</w:t>
+              <w:t>A project is composed of an expected minimum folder structure that should include an “Arguments” folder that define details about the Asset to be managed.</w:t>
             </w:r>
           </w:p>
         </w:tc>
@@ -2204,7 +2906,6 @@
           </w:tcPr>
           <w:p>
             <w:r>
-              <w:lastRenderedPageBreak/>
               <w:t>4.1</w:t>
             </w:r>
           </w:p>
@@ -2630,6 +3331,7 @@
           </w:tcPr>
           <w:p>
             <w:r>
+              <w:lastRenderedPageBreak/>
               <w:t xml:space="preserve">EDAM to Use Case </w:t>
             </w:r>
             <w:r>
@@ -2649,15 +3351,7 @@
               <w:t>.</w:t>
             </w:r>
             <w:r>
-              <w:t xml:space="preserve">  Use the “</w:t>
-            </w:r>
-            <w:proofErr w:type="spellStart"/>
-            <w:r>
-              <w:t>UseCaseToFile</w:t>
-            </w:r>
-            <w:proofErr w:type="spellEnd"/>
-            <w:r>
-              <w:t>” directive</w:t>
+              <w:t xml:space="preserve">  Use the “UseCaseToFile” directive</w:t>
             </w:r>
             <w:r>
               <w:t xml:space="preserve"> (see </w:t>
@@ -2835,12 +3529,12 @@
       <w:pPr>
         <w:pStyle w:val="Heading1"/>
       </w:pPr>
-      <w:bookmarkStart w:id="9" w:name="_Toc126509346"/>
+      <w:bookmarkStart w:id="10" w:name="_Toc129508428"/>
       <w:r>
         <w:lastRenderedPageBreak/>
         <w:t>4. EDAM UI Screens and Forms</w:t>
       </w:r>
-      <w:bookmarkEnd w:id="9"/>
+      <w:bookmarkEnd w:id="10"/>
     </w:p>
     <w:p>
       <w:pPr>
@@ -2856,7 +3550,7 @@
       <w:pPr>
         <w:pStyle w:val="Heading2"/>
       </w:pPr>
-      <w:bookmarkStart w:id="10" w:name="_Toc126509347"/>
+      <w:bookmarkStart w:id="11" w:name="_Toc129508429"/>
       <w:r>
         <w:t xml:space="preserve">4.1 </w:t>
       </w:r>
@@ -2866,7 +3560,7 @@
       <w:r>
         <w:t>App Main Screen</w:t>
       </w:r>
-      <w:bookmarkEnd w:id="10"/>
+      <w:bookmarkEnd w:id="11"/>
     </w:p>
     <w:p>
       <w:pPr>
@@ -2997,7 +3691,7 @@
       <w:pPr>
         <w:pStyle w:val="Heading2"/>
       </w:pPr>
-      <w:bookmarkStart w:id="11" w:name="_Toc126509348"/>
+      <w:bookmarkStart w:id="12" w:name="_Toc129508430"/>
       <w:r>
         <w:lastRenderedPageBreak/>
         <w:t xml:space="preserve">4.2 </w:t>
@@ -3005,7 +3699,7 @@
       <w:r>
         <w:t>EDAM Asset Dictionary</w:t>
       </w:r>
-      <w:bookmarkEnd w:id="11"/>
+      <w:bookmarkEnd w:id="12"/>
     </w:p>
     <w:p>
       <w:pPr>
@@ -3122,7 +3816,7 @@
       <w:pPr>
         <w:pStyle w:val="Heading2"/>
       </w:pPr>
-      <w:bookmarkStart w:id="12" w:name="_Toc126509349"/>
+      <w:bookmarkStart w:id="13" w:name="_Toc129508431"/>
       <w:r>
         <w:lastRenderedPageBreak/>
         <w:t xml:space="preserve">4.3 </w:t>
@@ -3130,7 +3824,7 @@
       <w:r>
         <w:t>EDAM Asset Data Output Options</w:t>
       </w:r>
-      <w:bookmarkEnd w:id="12"/>
+      <w:bookmarkEnd w:id="13"/>
     </w:p>
     <w:p>
       <w:pPr>
@@ -3713,7 +4407,7 @@
       <w:pPr>
         <w:pStyle w:val="Heading2"/>
       </w:pPr>
-      <w:bookmarkStart w:id="13" w:name="_Toc126509350"/>
+      <w:bookmarkStart w:id="14" w:name="_Toc129508432"/>
       <w:r>
         <w:lastRenderedPageBreak/>
         <w:t>4.</w:t>
@@ -3730,7 +4424,7 @@
       <w:r>
         <w:t>Asset Tree Structure</w:t>
       </w:r>
-      <w:bookmarkEnd w:id="13"/>
+      <w:bookmarkEnd w:id="14"/>
     </w:p>
     <w:p>
       <w:pPr>
@@ -3890,7 +4584,7 @@
       <w:pPr>
         <w:pStyle w:val="Heading2"/>
       </w:pPr>
-      <w:bookmarkStart w:id="14" w:name="_Toc126509351"/>
+      <w:bookmarkStart w:id="15" w:name="_Toc129508433"/>
       <w:r>
         <w:lastRenderedPageBreak/>
         <w:t xml:space="preserve">4.5 </w:t>
@@ -3952,7 +4646,7 @@
           </wp:anchor>
         </w:drawing>
       </w:r>
-      <w:bookmarkEnd w:id="14"/>
+      <w:bookmarkEnd w:id="15"/>
     </w:p>
     <w:p>
       <w:pPr>
@@ -4356,11 +5050,11 @@
       <w:pPr>
         <w:pStyle w:val="Heading3"/>
       </w:pPr>
-      <w:bookmarkStart w:id="15" w:name="_Toc126509352"/>
+      <w:bookmarkStart w:id="16" w:name="_Toc129508434"/>
       <w:r>
         <w:t>4.5.1 Use Case Definitions</w:t>
       </w:r>
-      <w:bookmarkEnd w:id="15"/>
+      <w:bookmarkEnd w:id="16"/>
     </w:p>
     <w:p>
       <w:pPr>
@@ -4400,12 +5094,12 @@
       <w:pPr>
         <w:pStyle w:val="Heading2"/>
       </w:pPr>
-      <w:bookmarkStart w:id="16" w:name="_Toc126509353"/>
+      <w:bookmarkStart w:id="17" w:name="_Toc129508435"/>
       <w:r>
         <w:lastRenderedPageBreak/>
         <w:t>4.6 EDAM Use Case – Book – Booklets</w:t>
       </w:r>
-      <w:bookmarkEnd w:id="16"/>
+      <w:bookmarkEnd w:id="17"/>
     </w:p>
     <w:p>
       <w:pPr>
@@ -4504,11 +5198,11 @@
       <w:pPr>
         <w:pStyle w:val="Heading3"/>
       </w:pPr>
-      <w:bookmarkStart w:id="17" w:name="_Toc126509354"/>
+      <w:bookmarkStart w:id="18" w:name="_Toc129508436"/>
       <w:r>
         <w:t>4.6.1 Understanding Books and Booklets</w:t>
       </w:r>
-      <w:bookmarkEnd w:id="17"/>
+      <w:bookmarkEnd w:id="18"/>
     </w:p>
     <w:p>
       <w:pPr>
@@ -7155,7 +7849,7 @@
         <w:keepNext w:val="0"/>
         <w:keepLines w:val="0"/>
       </w:pPr>
-      <w:bookmarkStart w:id="18" w:name="_Toc126509355"/>
+      <w:bookmarkStart w:id="19" w:name="_Toc129508437"/>
       <w:r>
         <w:lastRenderedPageBreak/>
         <w:t>4.6.2 Execute</w:t>
@@ -7166,7 +7860,7 @@
       <w:r>
         <w:t>Booklet</w:t>
       </w:r>
-      <w:bookmarkEnd w:id="18"/>
+      <w:bookmarkEnd w:id="19"/>
     </w:p>
     <w:p>
       <w:r>
@@ -7188,11 +7882,11 @@
       <w:pPr>
         <w:pStyle w:val="Heading3"/>
       </w:pPr>
-      <w:bookmarkStart w:id="19" w:name="_Toc126509356"/>
+      <w:bookmarkStart w:id="20" w:name="_Toc129508438"/>
       <w:r>
         <w:t>4.6.3 Execute Book</w:t>
       </w:r>
-      <w:bookmarkEnd w:id="19"/>
+      <w:bookmarkEnd w:id="20"/>
     </w:p>
     <w:p>
       <w:r>
@@ -7205,7 +7899,7 @@
         <w:keepNext w:val="0"/>
         <w:keepLines w:val="0"/>
       </w:pPr>
-      <w:bookmarkStart w:id="20" w:name="_Toc126509357"/>
+      <w:bookmarkStart w:id="21" w:name="_Toc129508439"/>
       <w:r>
         <w:t>4</w:t>
       </w:r>
@@ -7232,7 +7926,7 @@
       <w:r>
         <w:t>)</w:t>
       </w:r>
-      <w:bookmarkEnd w:id="20"/>
+      <w:bookmarkEnd w:id="21"/>
     </w:p>
     <w:p>
       <w:pPr>
@@ -7375,10 +8069,12 @@
       <w:pPr>
         <w:pStyle w:val="Heading1"/>
       </w:pPr>
+      <w:bookmarkStart w:id="22" w:name="_Toc129508440"/>
       <w:r>
         <w:lastRenderedPageBreak/>
         <w:t>Appendix A. Application Settings Explained</w:t>
       </w:r>
+      <w:bookmarkEnd w:id="22"/>
     </w:p>
     <w:p>
       <w:r>
@@ -9546,9 +10242,11 @@
       <w:pPr>
         <w:pStyle w:val="Heading2"/>
       </w:pPr>
+      <w:bookmarkStart w:id="23" w:name="_Toc129508441"/>
       <w:r>
         <w:t>A.1 Mapping Keywords, Types and other</w:t>
       </w:r>
+      <w:bookmarkEnd w:id="23"/>
     </w:p>
     <w:p>
       <w:pPr>
@@ -9599,10 +10297,12 @@
       <w:pPr>
         <w:pStyle w:val="Heading2"/>
       </w:pPr>
+      <w:bookmarkStart w:id="24" w:name="_Toc129508442"/>
       <w:r>
         <w:lastRenderedPageBreak/>
         <w:t>A.2 Locating Security Key Vault Assembly</w:t>
       </w:r>
+      <w:bookmarkEnd w:id="24"/>
     </w:p>
     <w:p>
       <w:r>
@@ -9696,9 +10396,11 @@
       <w:pPr>
         <w:pStyle w:val="Heading2"/>
       </w:pPr>
+      <w:bookmarkStart w:id="25" w:name="_Toc129508443"/>
       <w:r>
         <w:t>A.3 Locating the Microsoft Monaco Code Editor</w:t>
       </w:r>
+      <w:bookmarkEnd w:id="25"/>
     </w:p>
     <w:p>
       <w:r>
@@ -9742,6 +10444,7 @@
       <w:pPr>
         <w:pStyle w:val="Heading2"/>
       </w:pPr>
+      <w:bookmarkStart w:id="26" w:name="_Toc129508444"/>
       <w:r>
         <w:t xml:space="preserve">A.3. Editing </w:t>
       </w:r>
@@ -9759,6 +10462,7 @@
       <w:r>
         <w:t>Edam.Settings.json</w:t>
       </w:r>
+      <w:bookmarkEnd w:id="26"/>
       <w:proofErr w:type="spellEnd"/>
     </w:p>
     <w:p>
@@ -10079,9 +10783,11 @@
       <w:pPr>
         <w:pStyle w:val="Heading1"/>
       </w:pPr>
+      <w:bookmarkStart w:id="27" w:name="_Toc129508445"/>
       <w:r>
         <w:t>Documents and Links</w:t>
       </w:r>
+      <w:bookmarkEnd w:id="27"/>
     </w:p>
     <w:p>
       <w:pPr>
@@ -10683,6 +11389,119 @@
       </w:rPr>
     </w:lvl>
   </w:abstractNum>
+  <w:abstractNum w:abstractNumId="4" w15:restartNumberingAfterBreak="0">
+    <w:nsid w:val="54AC2122"/>
+    <w:multiLevelType w:val="hybridMultilevel"/>
+    <w:tmpl w:val="A5A8882C"/>
+    <w:lvl w:ilvl="0" w:tplc="04090001">
+      <w:start w:val="1"/>
+      <w:numFmt w:val="bullet"/>
+      <w:lvlText w:val=""/>
+      <w:lvlJc w:val="left"/>
+      <w:pPr>
+        <w:ind w:left="720" w:hanging="360"/>
+      </w:pPr>
+      <w:rPr>
+        <w:rFonts w:ascii="Symbol" w:hAnsi="Symbol" w:hint="default"/>
+      </w:rPr>
+    </w:lvl>
+    <w:lvl w:ilvl="1" w:tplc="04090003" w:tentative="1">
+      <w:start w:val="1"/>
+      <w:numFmt w:val="bullet"/>
+      <w:lvlText w:val="o"/>
+      <w:lvlJc w:val="left"/>
+      <w:pPr>
+        <w:ind w:left="1440" w:hanging="360"/>
+      </w:pPr>
+      <w:rPr>
+        <w:rFonts w:ascii="Courier New" w:hAnsi="Courier New" w:cs="Courier New" w:hint="default"/>
+      </w:rPr>
+    </w:lvl>
+    <w:lvl w:ilvl="2" w:tplc="04090005" w:tentative="1">
+      <w:start w:val="1"/>
+      <w:numFmt w:val="bullet"/>
+      <w:lvlText w:val=""/>
+      <w:lvlJc w:val="left"/>
+      <w:pPr>
+        <w:ind w:left="2160" w:hanging="360"/>
+      </w:pPr>
+      <w:rPr>
+        <w:rFonts w:ascii="Wingdings" w:hAnsi="Wingdings" w:hint="default"/>
+      </w:rPr>
+    </w:lvl>
+    <w:lvl w:ilvl="3" w:tplc="04090001" w:tentative="1">
+      <w:start w:val="1"/>
+      <w:numFmt w:val="bullet"/>
+      <w:lvlText w:val=""/>
+      <w:lvlJc w:val="left"/>
+      <w:pPr>
+        <w:ind w:left="2880" w:hanging="360"/>
+      </w:pPr>
+      <w:rPr>
+        <w:rFonts w:ascii="Symbol" w:hAnsi="Symbol" w:hint="default"/>
+      </w:rPr>
+    </w:lvl>
+    <w:lvl w:ilvl="4" w:tplc="04090003" w:tentative="1">
+      <w:start w:val="1"/>
+      <w:numFmt w:val="bullet"/>
+      <w:lvlText w:val="o"/>
+      <w:lvlJc w:val="left"/>
+      <w:pPr>
+        <w:ind w:left="3600" w:hanging="360"/>
+      </w:pPr>
+      <w:rPr>
+        <w:rFonts w:ascii="Courier New" w:hAnsi="Courier New" w:cs="Courier New" w:hint="default"/>
+      </w:rPr>
+    </w:lvl>
+    <w:lvl w:ilvl="5" w:tplc="04090005" w:tentative="1">
+      <w:start w:val="1"/>
+      <w:numFmt w:val="bullet"/>
+      <w:lvlText w:val=""/>
+      <w:lvlJc w:val="left"/>
+      <w:pPr>
+        <w:ind w:left="4320" w:hanging="360"/>
+      </w:pPr>
+      <w:rPr>
+        <w:rFonts w:ascii="Wingdings" w:hAnsi="Wingdings" w:hint="default"/>
+      </w:rPr>
+    </w:lvl>
+    <w:lvl w:ilvl="6" w:tplc="04090001" w:tentative="1">
+      <w:start w:val="1"/>
+      <w:numFmt w:val="bullet"/>
+      <w:lvlText w:val=""/>
+      <w:lvlJc w:val="left"/>
+      <w:pPr>
+        <w:ind w:left="5040" w:hanging="360"/>
+      </w:pPr>
+      <w:rPr>
+        <w:rFonts w:ascii="Symbol" w:hAnsi="Symbol" w:hint="default"/>
+      </w:rPr>
+    </w:lvl>
+    <w:lvl w:ilvl="7" w:tplc="04090003" w:tentative="1">
+      <w:start w:val="1"/>
+      <w:numFmt w:val="bullet"/>
+      <w:lvlText w:val="o"/>
+      <w:lvlJc w:val="left"/>
+      <w:pPr>
+        <w:ind w:left="5760" w:hanging="360"/>
+      </w:pPr>
+      <w:rPr>
+        <w:rFonts w:ascii="Courier New" w:hAnsi="Courier New" w:cs="Courier New" w:hint="default"/>
+      </w:rPr>
+    </w:lvl>
+    <w:lvl w:ilvl="8" w:tplc="04090005" w:tentative="1">
+      <w:start w:val="1"/>
+      <w:numFmt w:val="bullet"/>
+      <w:lvlText w:val=""/>
+      <w:lvlJc w:val="left"/>
+      <w:pPr>
+        <w:ind w:left="6480" w:hanging="360"/>
+      </w:pPr>
+      <w:rPr>
+        <w:rFonts w:ascii="Wingdings" w:hAnsi="Wingdings" w:hint="default"/>
+      </w:rPr>
+    </w:lvl>
+  </w:abstractNum>
   <w:num w:numId="1" w16cid:durableId="395738465">
     <w:abstractNumId w:val="3"/>
   </w:num>
@@ -10694,6 +11513,9 @@
   </w:num>
   <w:num w:numId="4" w16cid:durableId="1806199564">
     <w:abstractNumId w:val="1"/>
+  </w:num>
+  <w:num w:numId="5" w16cid:durableId="940332996">
+    <w:abstractNumId w:val="4"/>
   </w:num>
 </w:numbering>
 </file>

</xml_diff>

<commit_message>
Various Atlas and EDI-support updates
</commit_message>
<xml_diff>
--- a/Documentation/9999 - Edam.Studio.Documentation.v0.docx
+++ b/Documentation/9999 - Edam.Studio.Documentation.v0.docx
@@ -2056,8 +2056,8 @@
       <w:pPr>
         <w:pStyle w:val="Heading1"/>
       </w:pPr>
-      <w:bookmarkStart w:id="0" w:name="_Hlk128286734"/>
-      <w:bookmarkStart w:id="1" w:name="_Toc129508419"/>
+      <w:bookmarkStart w:id="0" w:name="_Toc129508419"/>
+      <w:bookmarkStart w:id="1" w:name="_Hlk128286734"/>
       <w:r>
         <w:lastRenderedPageBreak/>
         <w:t>1.</w:t>
@@ -2068,7 +2068,7 @@
       <w:r>
         <w:t xml:space="preserve"> Motivation</w:t>
       </w:r>
-      <w:bookmarkEnd w:id="1"/>
+      <w:bookmarkEnd w:id="0"/>
     </w:p>
     <w:p>
       <w:r>
@@ -2102,10 +2102,22 @@
         <w:t>ly</w:t>
       </w:r>
       <w:r>
-        <w:t xml:space="preserve"> define an “Enterprise Data Model” it was clear to us that we should strive for a better way to capture and maintain Data Assets information.</w:t>
-      </w:r>
-    </w:p>
-    <w:bookmarkEnd w:id="0"/>
+        <w:t xml:space="preserve"> define an “Enterprise Data</w:t>
+      </w:r>
+      <w:r>
+        <w:t xml:space="preserve"> Asset</w:t>
+      </w:r>
+      <w:r>
+        <w:t xml:space="preserve"> Model”</w:t>
+      </w:r>
+      <w:r>
+        <w:t xml:space="preserve"> (EDAM)</w:t>
+      </w:r>
+      <w:r>
+        <w:t xml:space="preserve"> it was clear to us that we should strive for a better way to capture and maintain Data Assets information.</w:t>
+      </w:r>
+    </w:p>
+    <w:bookmarkEnd w:id="1"/>
     <w:p>
       <w:r>
         <w:t xml:space="preserve">There are excellent </w:t>
@@ -2127,6 +2139,20 @@
       </w:r>
       <w:r>
         <w:t>f documentation to manage solutions data assets.</w:t>
+      </w:r>
+    </w:p>
+    <w:p>
+      <w:r>
+        <w:t xml:space="preserve">Open-Source options like Apache Atlas are also available and definitively the way to go or start EDAM initiatives that can be quickly be put in place.  After working on Atlas for some time it does all the needed Cataloging and offers ways to manage Data Governance with some extra work.  Still getting Data Assets from schemas to Atlas or your selected Commercial alternative is not provided </w:t>
+      </w:r>
+      <w:r>
+        <w:t>and</w:t>
+      </w:r>
+      <w:r>
+        <w:t xml:space="preserve"> requires substantial investment and in addition the reports or other resources and conversions that you may need are not there</w:t>
+      </w:r>
+      <w:r>
+        <w:t>.  The EDAM Studio efforts as detailed here had helped us to move forward to manage schemas, use-cases and their Data Assets definitions or subsets.</w:t>
       </w:r>
     </w:p>
     <w:p>
@@ -2275,6 +2301,7 @@
         </w:numPr>
       </w:pPr>
       <w:r>
+        <w:lastRenderedPageBreak/>
         <w:t>Manage Data Assets URI’s by registering those to</w:t>
       </w:r>
       <w:r>
@@ -2357,7 +2384,6 @@
         </w:numPr>
       </w:pPr>
       <w:r>
-        <w:lastRenderedPageBreak/>
         <w:t>Visualize data documents that represent a Data Asset or subset that are supported by a Data Asset schema.</w:t>
       </w:r>
     </w:p>
@@ -2593,12 +2619,10 @@
         <w:t>There the “</w:t>
       </w:r>
       <w:proofErr w:type="spellStart"/>
-      <w:proofErr w:type="gramStart"/>
       <w:r>
         <w:t>Edam.App.Data</w:t>
       </w:r>
       <w:proofErr w:type="spellEnd"/>
-      <w:proofErr w:type="gramEnd"/>
       <w:r>
         <w:t xml:space="preserve">” folder will be found </w:t>
       </w:r>
@@ -2673,6 +2697,7 @@
           <w:sz w:val="18"/>
           <w:szCs w:val="18"/>
         </w:rPr>
+        <w:lastRenderedPageBreak/>
         <w:t>…/Datovy.Edam/Edam.App.Data/Projects/Datovy.HC.CD/Arguments/0001.HC.CD.ToDictionary.Args.json</w:t>
       </w:r>
     </w:p>
@@ -2692,7 +2717,6 @@
     </w:p>
     <w:p>
       <w:r>
-        <w:lastRenderedPageBreak/>
         <w:t>To read the DS database schema and generate a schema agnostic flat representation press the “Execute” button (see section 4.1).  This button is at the right of the “Save” button in the “File” TAB as shown in Figure 4.1.</w:t>
       </w:r>
     </w:p>
@@ -3267,6 +3291,7 @@
           </w:tcPr>
           <w:p>
             <w:r>
+              <w:lastRenderedPageBreak/>
               <w:t>EDAM to Use Case</w:t>
             </w:r>
           </w:p>
@@ -3331,7 +3356,6 @@
           </w:tcPr>
           <w:p>
             <w:r>
-              <w:lastRenderedPageBreak/>
               <w:t xml:space="preserve">EDAM to Use Case </w:t>
             </w:r>
             <w:r>
@@ -3487,7 +3511,6 @@
         <w:spacing w:before="120" w:after="120"/>
       </w:pPr>
       <w:proofErr w:type="spellStart"/>
-      <w:proofErr w:type="gramStart"/>
       <w:r>
         <w:rPr>
           <w:color w:val="2F5496" w:themeColor="accent1" w:themeShade="BF"/>
@@ -3497,7 +3520,6 @@
         <w:t>Edam.Data.AssetConsole.AssetConsoleProcedure</w:t>
       </w:r>
       <w:proofErr w:type="spellEnd"/>
-      <w:proofErr w:type="gramEnd"/>
       <w:r>
         <w:rPr>
           <w:color w:val="2F5496" w:themeColor="accent1" w:themeShade="BF"/>
@@ -3578,12 +3600,10 @@
         <w:t>.   The App projects path is configurable and can be set in the “</w:t>
       </w:r>
       <w:proofErr w:type="spellStart"/>
-      <w:proofErr w:type="gramStart"/>
       <w:r>
         <w:t>appsettings.json</w:t>
       </w:r>
       <w:proofErr w:type="spellEnd"/>
-      <w:proofErr w:type="gramEnd"/>
       <w:r>
         <w:t>” by setting the “</w:t>
       </w:r>
@@ -4113,12 +4133,10 @@
               <w:t>MS-SQL EDAM database.  The connection string should be specify in the “</w:t>
             </w:r>
             <w:proofErr w:type="spellStart"/>
-            <w:proofErr w:type="gramStart"/>
             <w:r>
               <w:t>appsettings.json</w:t>
             </w:r>
             <w:proofErr w:type="spellEnd"/>
-            <w:proofErr w:type="gramEnd"/>
             <w:r>
               <w:t>” file.</w:t>
             </w:r>
@@ -4527,12 +4545,10 @@
         <w:t xml:space="preserve">Once, in this case the “Disease Surveillance” DDL database definition is read by the application the schemas and tables details are </w:t>
       </w:r>
       <w:proofErr w:type="spellStart"/>
-      <w:proofErr w:type="gramStart"/>
       <w:r>
         <w:t>use</w:t>
       </w:r>
       <w:proofErr w:type="spellEnd"/>
-      <w:proofErr w:type="gramEnd"/>
       <w:r>
         <w:t xml:space="preserve"> to create a hierarchy representation of the data</w:t>
       </w:r>
@@ -5737,7 +5753,6 @@
               </w:rPr>
             </w:pPr>
             <w:proofErr w:type="spellStart"/>
-            <w:proofErr w:type="gramStart"/>
             <w:r>
               <w:rPr>
                 <w:rFonts w:ascii="Calibri" w:eastAsia="Times New Roman" w:hAnsi="Calibri" w:cs="Calibri"/>
@@ -5748,7 +5763,6 @@
               <w:t>cr:ClinicalReview</w:t>
             </w:r>
             <w:proofErr w:type="spellEnd"/>
-            <w:proofErr w:type="gramEnd"/>
           </w:p>
         </w:tc>
         <w:tc>
@@ -5776,7 +5790,6 @@
               </w:rPr>
             </w:pPr>
             <w:proofErr w:type="spellStart"/>
-            <w:proofErr w:type="gramStart"/>
             <w:r>
               <w:rPr>
                 <w:rFonts w:ascii="Calibri" w:eastAsia="Times New Roman" w:hAnsi="Calibri" w:cs="Calibri"/>
@@ -5787,7 +5800,6 @@
               <w:t>cr:ReviewDate</w:t>
             </w:r>
             <w:proofErr w:type="spellEnd"/>
-            <w:proofErr w:type="gramEnd"/>
           </w:p>
         </w:tc>
         <w:tc>
@@ -5815,7 +5827,6 @@
               </w:rPr>
             </w:pPr>
             <w:proofErr w:type="spellStart"/>
-            <w:proofErr w:type="gramStart"/>
             <w:r>
               <w:rPr>
                 <w:rFonts w:ascii="Calibri" w:eastAsia="Times New Roman" w:hAnsi="Calibri" w:cs="Calibri"/>
@@ -5826,7 +5837,6 @@
               <w:t>cr:ClinicalReview</w:t>
             </w:r>
             <w:proofErr w:type="spellEnd"/>
-            <w:proofErr w:type="gramEnd"/>
             <w:r>
               <w:rPr>
                 <w:rFonts w:ascii="Calibri" w:eastAsia="Times New Roman" w:hAnsi="Calibri" w:cs="Calibri"/>
@@ -5909,7 +5919,6 @@
               </w:rPr>
             </w:pPr>
             <w:proofErr w:type="spellStart"/>
-            <w:proofErr w:type="gramStart"/>
             <w:r>
               <w:rPr>
                 <w:rFonts w:ascii="Calibri" w:eastAsia="Times New Roman" w:hAnsi="Calibri" w:cs="Calibri"/>
@@ -5920,7 +5929,6 @@
               <w:t>tr:ReviewReport</w:t>
             </w:r>
             <w:proofErr w:type="spellEnd"/>
-            <w:proofErr w:type="gramEnd"/>
             <w:r>
               <w:rPr>
                 <w:rFonts w:ascii="Calibri" w:eastAsia="Times New Roman" w:hAnsi="Calibri" w:cs="Calibri"/>
@@ -6194,7 +6202,6 @@
               </w:rPr>
             </w:pPr>
             <w:proofErr w:type="spellStart"/>
-            <w:proofErr w:type="gramStart"/>
             <w:r>
               <w:rPr>
                 <w:rFonts w:ascii="Calibri" w:eastAsia="Times New Roman" w:hAnsi="Calibri" w:cs="Calibri"/>
@@ -6205,7 +6212,6 @@
               <w:t>tr:ReviewReport</w:t>
             </w:r>
             <w:proofErr w:type="spellEnd"/>
-            <w:proofErr w:type="gramEnd"/>
             <w:r>
               <w:rPr>
                 <w:rFonts w:ascii="Calibri" w:eastAsia="Times New Roman" w:hAnsi="Calibri" w:cs="Calibri"/>
@@ -6479,7 +6485,6 @@
               </w:rPr>
             </w:pPr>
             <w:proofErr w:type="spellStart"/>
-            <w:proofErr w:type="gramStart"/>
             <w:r>
               <w:rPr>
                 <w:rFonts w:ascii="Calibri" w:eastAsia="Times New Roman" w:hAnsi="Calibri" w:cs="Calibri"/>
@@ -6490,7 +6495,6 @@
               <w:t>tr:ReviewReport</w:t>
             </w:r>
             <w:proofErr w:type="spellEnd"/>
-            <w:proofErr w:type="gramEnd"/>
             <w:r>
               <w:rPr>
                 <w:rFonts w:ascii="Calibri" w:eastAsia="Times New Roman" w:hAnsi="Calibri" w:cs="Calibri"/>
@@ -6939,7 +6943,6 @@
               </w:rPr>
             </w:pPr>
             <w:proofErr w:type="spellStart"/>
-            <w:proofErr w:type="gramStart"/>
             <w:r>
               <w:rPr>
                 <w:rFonts w:ascii="Calibri" w:eastAsia="Times New Roman" w:hAnsi="Calibri" w:cs="Calibri"/>
@@ -6950,7 +6953,6 @@
               <w:t>tr:ReviewReport</w:t>
             </w:r>
             <w:proofErr w:type="spellEnd"/>
-            <w:proofErr w:type="gramEnd"/>
           </w:p>
         </w:tc>
         <w:tc>
@@ -6978,7 +6980,6 @@
               </w:rPr>
             </w:pPr>
             <w:proofErr w:type="spellStart"/>
-            <w:proofErr w:type="gramStart"/>
             <w:r>
               <w:rPr>
                 <w:rFonts w:ascii="Calibri" w:eastAsia="Times New Roman" w:hAnsi="Calibri" w:cs="Calibri"/>
@@ -6989,7 +6990,6 @@
               <w:t>tr:ReportYear</w:t>
             </w:r>
             <w:proofErr w:type="spellEnd"/>
-            <w:proofErr w:type="gramEnd"/>
           </w:p>
         </w:tc>
         <w:tc>
@@ -7017,7 +7017,6 @@
               </w:rPr>
             </w:pPr>
             <w:proofErr w:type="spellStart"/>
-            <w:proofErr w:type="gramStart"/>
             <w:r>
               <w:rPr>
                 <w:rFonts w:ascii="Calibri" w:eastAsia="Times New Roman" w:hAnsi="Calibri" w:cs="Calibri"/>
@@ -7028,7 +7027,6 @@
               <w:t>tr:ReviewReport</w:t>
             </w:r>
             <w:proofErr w:type="spellEnd"/>
-            <w:proofErr w:type="gramEnd"/>
             <w:r>
               <w:rPr>
                 <w:rFonts w:ascii="Calibri" w:eastAsia="Times New Roman" w:hAnsi="Calibri" w:cs="Calibri"/>
@@ -7111,7 +7109,6 @@
               </w:rPr>
             </w:pPr>
             <w:proofErr w:type="spellStart"/>
-            <w:proofErr w:type="gramStart"/>
             <w:r>
               <w:rPr>
                 <w:rFonts w:ascii="Calibri" w:eastAsia="Times New Roman" w:hAnsi="Calibri" w:cs="Calibri"/>
@@ -7122,7 +7119,6 @@
               <w:t>cr:ClinicalReview</w:t>
             </w:r>
             <w:proofErr w:type="spellEnd"/>
-            <w:proofErr w:type="gramEnd"/>
             <w:r>
               <w:rPr>
                 <w:rFonts w:ascii="Calibri" w:eastAsia="Times New Roman" w:hAnsi="Calibri" w:cs="Calibri"/>
@@ -7179,25 +7175,14 @@
               <w:t>date(</w:t>
             </w:r>
             <w:proofErr w:type="spellStart"/>
-            <w:proofErr w:type="gramStart"/>
-            <w:r>
-              <w:rPr>
-                <w:rFonts w:ascii="Calibri" w:eastAsia="Times New Roman" w:hAnsi="Calibri" w:cs="Calibri"/>
-                <w:color w:val="000000"/>
-                <w:sz w:val="16"/>
-                <w:szCs w:val="16"/>
-              </w:rPr>
-              <w:t>year,month</w:t>
-            </w:r>
-            <w:proofErr w:type="gramEnd"/>
-            <w:r>
-              <w:rPr>
-                <w:rFonts w:ascii="Calibri" w:eastAsia="Times New Roman" w:hAnsi="Calibri" w:cs="Calibri"/>
-                <w:color w:val="000000"/>
-                <w:sz w:val="16"/>
-                <w:szCs w:val="16"/>
-              </w:rPr>
-              <w:t>,day</w:t>
+            <w:r>
+              <w:rPr>
+                <w:rFonts w:ascii="Calibri" w:eastAsia="Times New Roman" w:hAnsi="Calibri" w:cs="Calibri"/>
+                <w:color w:val="000000"/>
+                <w:sz w:val="16"/>
+                <w:szCs w:val="16"/>
+              </w:rPr>
+              <w:t>year,month,day</w:t>
             </w:r>
             <w:proofErr w:type="spellEnd"/>
             <w:r>
@@ -7276,7 +7261,6 @@
               </w:rPr>
             </w:pPr>
             <w:proofErr w:type="spellStart"/>
-            <w:proofErr w:type="gramStart"/>
             <w:r>
               <w:rPr>
                 <w:rFonts w:ascii="Calibri" w:eastAsia="Times New Roman" w:hAnsi="Calibri" w:cs="Calibri"/>
@@ -7287,7 +7271,6 @@
               <w:t>tr:ReviewReport</w:t>
             </w:r>
             <w:proofErr w:type="spellEnd"/>
-            <w:proofErr w:type="gramEnd"/>
           </w:p>
         </w:tc>
         <w:tc>
@@ -7315,7 +7298,6 @@
               </w:rPr>
             </w:pPr>
             <w:proofErr w:type="spellStart"/>
-            <w:proofErr w:type="gramStart"/>
             <w:r>
               <w:rPr>
                 <w:rFonts w:ascii="Calibri" w:eastAsia="Times New Roman" w:hAnsi="Calibri" w:cs="Calibri"/>
@@ -7326,7 +7308,6 @@
               <w:t>tr:ReportMonth</w:t>
             </w:r>
             <w:proofErr w:type="spellEnd"/>
-            <w:proofErr w:type="gramEnd"/>
           </w:p>
         </w:tc>
         <w:tc>
@@ -7354,7 +7335,6 @@
               </w:rPr>
             </w:pPr>
             <w:proofErr w:type="spellStart"/>
-            <w:proofErr w:type="gramStart"/>
             <w:r>
               <w:rPr>
                 <w:rFonts w:ascii="Calibri" w:eastAsia="Times New Roman" w:hAnsi="Calibri" w:cs="Calibri"/>
@@ -7365,7 +7345,6 @@
               <w:t>tr:ReviewReport</w:t>
             </w:r>
             <w:proofErr w:type="spellEnd"/>
-            <w:proofErr w:type="gramEnd"/>
             <w:r>
               <w:rPr>
                 <w:rFonts w:ascii="Calibri" w:eastAsia="Times New Roman" w:hAnsi="Calibri" w:cs="Calibri"/>
@@ -7558,7 +7537,6 @@
               </w:rPr>
             </w:pPr>
             <w:proofErr w:type="spellStart"/>
-            <w:proofErr w:type="gramStart"/>
             <w:r>
               <w:rPr>
                 <w:rFonts w:ascii="Calibri" w:eastAsia="Times New Roman" w:hAnsi="Calibri" w:cs="Calibri"/>
@@ -7569,7 +7547,6 @@
               <w:t>tr:ReviewReport</w:t>
             </w:r>
             <w:proofErr w:type="spellEnd"/>
-            <w:proofErr w:type="gramEnd"/>
           </w:p>
         </w:tc>
         <w:tc>
@@ -7597,7 +7574,6 @@
               </w:rPr>
             </w:pPr>
             <w:proofErr w:type="spellStart"/>
-            <w:proofErr w:type="gramStart"/>
             <w:r>
               <w:rPr>
                 <w:rFonts w:ascii="Calibri" w:eastAsia="Times New Roman" w:hAnsi="Calibri" w:cs="Calibri"/>
@@ -7608,7 +7584,6 @@
               <w:t>tr:ReportDay</w:t>
             </w:r>
             <w:proofErr w:type="spellEnd"/>
-            <w:proofErr w:type="gramEnd"/>
           </w:p>
         </w:tc>
         <w:tc>
@@ -7636,7 +7611,6 @@
               </w:rPr>
             </w:pPr>
             <w:proofErr w:type="spellStart"/>
-            <w:proofErr w:type="gramStart"/>
             <w:r>
               <w:rPr>
                 <w:rFonts w:ascii="Calibri" w:eastAsia="Times New Roman" w:hAnsi="Calibri" w:cs="Calibri"/>
@@ -7647,7 +7621,6 @@
               <w:t>tr:ReviewReport</w:t>
             </w:r>
             <w:proofErr w:type="spellEnd"/>
-            <w:proofErr w:type="gramEnd"/>
             <w:r>
               <w:rPr>
                 <w:rFonts w:ascii="Calibri" w:eastAsia="Times New Roman" w:hAnsi="Calibri" w:cs="Calibri"/>
@@ -8752,20 +8725,88 @@
                 <w:sz w:val="18"/>
                 <w:szCs w:val="18"/>
               </w:rPr>
-              <w:t>AM.</w:t>
-            </w:r>
-            <w:proofErr w:type="gramStart"/>
-            <w:r>
+              <w:t>AM.DB.Key</w:t>
+            </w:r>
+            <w:proofErr w:type="spellEnd"/>
+          </w:p>
+        </w:tc>
+        <w:tc>
+          <w:tcPr>
+            <w:tcW w:w="3203" w:type="dxa"/>
+            <w:shd w:val="clear" w:color="auto" w:fill="FFFFFF" w:themeFill="background1"/>
+          </w:tcPr>
+          <w:p>
+            <w:pPr>
               <w:rPr>
                 <w:strike/>
                 <w:color w:val="BFBFBF" w:themeColor="background1" w:themeShade="BF"/>
                 <w:sz w:val="18"/>
                 <w:szCs w:val="18"/>
               </w:rPr>
-              <w:t>DB.Key</w:t>
+            </w:pPr>
+            <w:r>
+              <w:rPr>
+                <w:strike/>
+                <w:color w:val="BFBFBF" w:themeColor="background1" w:themeShade="BF"/>
+                <w:sz w:val="18"/>
+                <w:szCs w:val="18"/>
+              </w:rPr>
+              <w:t>Kifdbv6r0</w:t>
+            </w:r>
+          </w:p>
+        </w:tc>
+        <w:tc>
+          <w:tcPr>
+            <w:tcW w:w="3595" w:type="dxa"/>
+            <w:shd w:val="clear" w:color="auto" w:fill="FFFFFF" w:themeFill="background1"/>
+          </w:tcPr>
+          <w:p>
+            <w:pPr>
+              <w:rPr>
+                <w:strike/>
+                <w:color w:val="BFBFBF" w:themeColor="background1" w:themeShade="BF"/>
+                <w:sz w:val="18"/>
+                <w:szCs w:val="18"/>
+              </w:rPr>
+            </w:pPr>
+            <w:r>
+              <w:rPr>
+                <w:strike/>
+                <w:color w:val="BFBFBF" w:themeColor="background1" w:themeShade="BF"/>
+                <w:sz w:val="18"/>
+                <w:szCs w:val="18"/>
+              </w:rPr>
+              <w:t>Deprecated</w:t>
+            </w:r>
+          </w:p>
+        </w:tc>
+      </w:tr>
+      <w:tr>
+        <w:tc>
+          <w:tcPr>
+            <w:tcW w:w="2552" w:type="dxa"/>
+            <w:shd w:val="clear" w:color="auto" w:fill="FFFFFF" w:themeFill="background1"/>
+          </w:tcPr>
+          <w:p>
+            <w:pPr>
+              <w:rPr>
+                <w:strike/>
+                <w:color w:val="BFBFBF" w:themeColor="background1" w:themeShade="BF"/>
+                <w:sz w:val="18"/>
+                <w:szCs w:val="18"/>
+              </w:rPr>
+            </w:pPr>
+            <w:proofErr w:type="spellStart"/>
+            <w:r>
+              <w:rPr>
+                <w:strike/>
+                <w:color w:val="BFBFBF" w:themeColor="background1" w:themeShade="BF"/>
+                <w:sz w:val="18"/>
+                <w:szCs w:val="18"/>
+              </w:rPr>
+              <w:t>DefaultInPath</w:t>
             </w:r>
             <w:proofErr w:type="spellEnd"/>
-            <w:proofErr w:type="gramEnd"/>
           </w:p>
         </w:tc>
         <w:tc>
@@ -8782,6 +8823,7 @@
                 <w:szCs w:val="18"/>
               </w:rPr>
             </w:pPr>
+            <w:proofErr w:type="spellStart"/>
             <w:r>
               <w:rPr>
                 <w:strike/>
@@ -8789,7 +8831,37 @@
                 <w:sz w:val="18"/>
                 <w:szCs w:val="18"/>
               </w:rPr>
-              <w:t>Kifdbv6r0</w:t>
+              <w:t>ApplicationData</w:t>
+            </w:r>
+            <w:proofErr w:type="spellEnd"/>
+            <w:r>
+              <w:rPr>
+                <w:strike/>
+                <w:color w:val="BFBFBF" w:themeColor="background1" w:themeShade="BF"/>
+                <w:sz w:val="18"/>
+                <w:szCs w:val="18"/>
+              </w:rPr>
+              <w:t>/</w:t>
+            </w:r>
+            <w:proofErr w:type="spellStart"/>
+            <w:r>
+              <w:rPr>
+                <w:strike/>
+                <w:color w:val="BFBFBF" w:themeColor="background1" w:themeShade="BF"/>
+                <w:sz w:val="18"/>
+                <w:szCs w:val="18"/>
+              </w:rPr>
+              <w:t>AM_Console</w:t>
+            </w:r>
+            <w:proofErr w:type="spellEnd"/>
+            <w:r>
+              <w:rPr>
+                <w:strike/>
+                <w:color w:val="BFBFBF" w:themeColor="background1" w:themeShade="BF"/>
+                <w:sz w:val="18"/>
+                <w:szCs w:val="18"/>
+              </w:rPr>
+              <w:t>/Samples/</w:t>
             </w:r>
           </w:p>
         </w:tc>
@@ -8842,7 +8914,7 @@
                 <w:sz w:val="18"/>
                 <w:szCs w:val="18"/>
               </w:rPr>
-              <w:t>DefaultInPath</w:t>
+              <w:t>DefaultOutPath</w:t>
             </w:r>
             <w:proofErr w:type="spellEnd"/>
           </w:p>
@@ -8879,19 +8951,24 @@
                 <w:sz w:val="18"/>
                 <w:szCs w:val="18"/>
               </w:rPr>
-              <w:t>/</w:t>
-            </w:r>
-            <w:proofErr w:type="spellStart"/>
-            <w:r>
+              <w:t>/Temp</w:t>
+            </w:r>
+          </w:p>
+        </w:tc>
+        <w:tc>
+          <w:tcPr>
+            <w:tcW w:w="3595" w:type="dxa"/>
+            <w:shd w:val="clear" w:color="auto" w:fill="FFFFFF" w:themeFill="background1"/>
+          </w:tcPr>
+          <w:p>
+            <w:pPr>
               <w:rPr>
                 <w:strike/>
                 <w:color w:val="BFBFBF" w:themeColor="background1" w:themeShade="BF"/>
                 <w:sz w:val="18"/>
                 <w:szCs w:val="18"/>
               </w:rPr>
-              <w:t>AM_Console</w:t>
-            </w:r>
-            <w:proofErr w:type="spellEnd"/>
+            </w:pPr>
             <w:r>
               <w:rPr>
                 <w:strike/>
@@ -8899,31 +8976,6 @@
                 <w:sz w:val="18"/>
                 <w:szCs w:val="18"/>
               </w:rPr>
-              <w:t>/Samples/</w:t>
-            </w:r>
-          </w:p>
-        </w:tc>
-        <w:tc>
-          <w:tcPr>
-            <w:tcW w:w="3595" w:type="dxa"/>
-            <w:shd w:val="clear" w:color="auto" w:fill="FFFFFF" w:themeFill="background1"/>
-          </w:tcPr>
-          <w:p>
-            <w:pPr>
-              <w:rPr>
-                <w:strike/>
-                <w:color w:val="BFBFBF" w:themeColor="background1" w:themeShade="BF"/>
-                <w:sz w:val="18"/>
-                <w:szCs w:val="18"/>
-              </w:rPr>
-            </w:pPr>
-            <w:r>
-              <w:rPr>
-                <w:strike/>
-                <w:color w:val="BFBFBF" w:themeColor="background1" w:themeShade="BF"/>
-                <w:sz w:val="18"/>
-                <w:szCs w:val="18"/>
-              </w:rPr>
               <w:t>Deprecated</w:t>
             </w:r>
           </w:p>
@@ -8933,13 +8985,10 @@
         <w:tc>
           <w:tcPr>
             <w:tcW w:w="2552" w:type="dxa"/>
-            <w:shd w:val="clear" w:color="auto" w:fill="FFFFFF" w:themeFill="background1"/>
-          </w:tcPr>
-          <w:p>
-            <w:pPr>
-              <w:rPr>
-                <w:strike/>
-                <w:color w:val="BFBFBF" w:themeColor="background1" w:themeShade="BF"/>
+          </w:tcPr>
+          <w:p>
+            <w:pPr>
+              <w:rPr>
                 <w:sz w:val="18"/>
                 <w:szCs w:val="18"/>
               </w:rPr>
@@ -8947,12 +8996,10 @@
             <w:proofErr w:type="spellStart"/>
             <w:r>
               <w:rPr>
-                <w:strike/>
-                <w:color w:val="BFBFBF" w:themeColor="background1" w:themeShade="BF"/>
-                <w:sz w:val="18"/>
-                <w:szCs w:val="18"/>
-              </w:rPr>
-              <w:t>DefaultOutPath</w:t>
+                <w:sz w:val="18"/>
+                <w:szCs w:val="18"/>
+              </w:rPr>
+              <w:t>DefaultTextMapFolder</w:t>
             </w:r>
             <w:proofErr w:type="spellEnd"/>
           </w:p>
@@ -8960,61 +9007,70 @@
         <w:tc>
           <w:tcPr>
             <w:tcW w:w="3203" w:type="dxa"/>
-            <w:shd w:val="clear" w:color="auto" w:fill="FFFFFF" w:themeFill="background1"/>
-          </w:tcPr>
-          <w:p>
-            <w:pPr>
-              <w:rPr>
-                <w:strike/>
-                <w:color w:val="BFBFBF" w:themeColor="background1" w:themeShade="BF"/>
-                <w:sz w:val="18"/>
-                <w:szCs w:val="18"/>
-              </w:rPr>
-            </w:pPr>
+          </w:tcPr>
+          <w:p>
+            <w:pPr>
+              <w:rPr>
+                <w:sz w:val="18"/>
+                <w:szCs w:val="18"/>
+              </w:rPr>
+            </w:pPr>
+            <w:r>
+              <w:rPr>
+                <w:sz w:val="18"/>
+                <w:szCs w:val="18"/>
+              </w:rPr>
+              <w:t>../../</w:t>
+            </w:r>
             <w:proofErr w:type="spellStart"/>
             <w:r>
               <w:rPr>
-                <w:strike/>
-                <w:color w:val="BFBFBF" w:themeColor="background1" w:themeShade="BF"/>
-                <w:sz w:val="18"/>
-                <w:szCs w:val="18"/>
-              </w:rPr>
-              <w:t>ApplicationData</w:t>
+                <w:sz w:val="18"/>
+                <w:szCs w:val="18"/>
+              </w:rPr>
+              <w:t>TextMaps</w:t>
             </w:r>
             <w:proofErr w:type="spellEnd"/>
             <w:r>
               <w:rPr>
-                <w:strike/>
-                <w:color w:val="BFBFBF" w:themeColor="background1" w:themeShade="BF"/>
-                <w:sz w:val="18"/>
-                <w:szCs w:val="18"/>
-              </w:rPr>
-              <w:t>/Temp</w:t>
+                <w:sz w:val="18"/>
+                <w:szCs w:val="18"/>
+              </w:rPr>
+              <w:t>/</w:t>
             </w:r>
           </w:p>
         </w:tc>
         <w:tc>
           <w:tcPr>
             <w:tcW w:w="3595" w:type="dxa"/>
-            <w:shd w:val="clear" w:color="auto" w:fill="FFFFFF" w:themeFill="background1"/>
-          </w:tcPr>
-          <w:p>
-            <w:pPr>
-              <w:rPr>
-                <w:strike/>
-                <w:color w:val="BFBFBF" w:themeColor="background1" w:themeShade="BF"/>
-                <w:sz w:val="18"/>
-                <w:szCs w:val="18"/>
-              </w:rPr>
-            </w:pPr>
-            <w:r>
-              <w:rPr>
-                <w:strike/>
-                <w:color w:val="BFBFBF" w:themeColor="background1" w:themeShade="BF"/>
-                <w:sz w:val="18"/>
-                <w:szCs w:val="18"/>
-              </w:rPr>
-              <w:t>Deprecated</w:t>
+          </w:tcPr>
+          <w:p>
+            <w:pPr>
+              <w:rPr>
+                <w:sz w:val="18"/>
+                <w:szCs w:val="18"/>
+              </w:rPr>
+            </w:pPr>
+            <w:r>
+              <w:rPr>
+                <w:sz w:val="18"/>
+                <w:szCs w:val="18"/>
+              </w:rPr>
+              <w:t xml:space="preserve">See </w:t>
+            </w:r>
+            <w:r>
+              <w:rPr>
+                <w:sz w:val="18"/>
+                <w:szCs w:val="18"/>
+              </w:rPr>
+              <w:t>A</w:t>
+            </w:r>
+            <w:r>
+              <w:rPr>
+                <w:sz w:val="18"/>
+                <w:szCs w:val="18"/>
+              </w:rPr>
+              <w:t>.1 section ahead.</w:t>
             </w:r>
           </w:p>
         </w:tc>
@@ -9037,7 +9093,21 @@
                 <w:sz w:val="18"/>
                 <w:szCs w:val="18"/>
               </w:rPr>
-              <w:t>DefaultTextMapFolder</w:t>
+              <w:t>AssetCons</w:t>
+            </w:r>
+            <w:r>
+              <w:rPr>
+                <w:sz w:val="18"/>
+                <w:szCs w:val="18"/>
+              </w:rPr>
+              <w:t>o</w:t>
+            </w:r>
+            <w:r>
+              <w:rPr>
+                <w:sz w:val="18"/>
+                <w:szCs w:val="18"/>
+              </w:rPr>
+              <w:t>lePath</w:t>
             </w:r>
             <w:proofErr w:type="spellEnd"/>
           </w:p>
@@ -9053,21 +9123,25 @@
                 <w:szCs w:val="18"/>
               </w:rPr>
             </w:pPr>
-            <w:proofErr w:type="gramStart"/>
-            <w:r>
-              <w:rPr>
-                <w:sz w:val="18"/>
-                <w:szCs w:val="18"/>
-              </w:rPr>
-              <w:t>..</w:t>
-            </w:r>
-            <w:proofErr w:type="gramEnd"/>
-            <w:r>
-              <w:rPr>
-                <w:sz w:val="18"/>
-                <w:szCs w:val="18"/>
-              </w:rPr>
-              <w:t>/../</w:t>
+          </w:p>
+        </w:tc>
+        <w:tc>
+          <w:tcPr>
+            <w:tcW w:w="3595" w:type="dxa"/>
+          </w:tcPr>
+          <w:p>
+            <w:pPr>
+              <w:rPr>
+                <w:sz w:val="18"/>
+                <w:szCs w:val="18"/>
+              </w:rPr>
+            </w:pPr>
+            <w:r>
+              <w:rPr>
+                <w:sz w:val="18"/>
+                <w:szCs w:val="18"/>
+              </w:rPr>
+              <w:t>An empty value will trigger the use of the logged user “Documents” folder.  Whatever is set here will eventually be concatenated with the value in “</w:t>
             </w:r>
             <w:proofErr w:type="spellStart"/>
             <w:r>
@@ -9075,7 +9149,7 @@
                 <w:sz w:val="18"/>
                 <w:szCs w:val="18"/>
               </w:rPr>
-              <w:t>TextMaps</w:t>
+              <w:t>AssetDataPath</w:t>
             </w:r>
             <w:proofErr w:type="spellEnd"/>
             <w:r>
@@ -9083,41 +9157,7 @@
                 <w:sz w:val="18"/>
                 <w:szCs w:val="18"/>
               </w:rPr>
-              <w:t>/</w:t>
-            </w:r>
-          </w:p>
-        </w:tc>
-        <w:tc>
-          <w:tcPr>
-            <w:tcW w:w="3595" w:type="dxa"/>
-          </w:tcPr>
-          <w:p>
-            <w:pPr>
-              <w:rPr>
-                <w:sz w:val="18"/>
-                <w:szCs w:val="18"/>
-              </w:rPr>
-            </w:pPr>
-            <w:r>
-              <w:rPr>
-                <w:sz w:val="18"/>
-                <w:szCs w:val="18"/>
-              </w:rPr>
-              <w:t xml:space="preserve">See </w:t>
-            </w:r>
-            <w:r>
-              <w:rPr>
-                <w:sz w:val="18"/>
-                <w:szCs w:val="18"/>
-              </w:rPr>
-              <w:t>A</w:t>
-            </w:r>
-            <w:r>
-              <w:rPr>
-                <w:sz w:val="18"/>
-                <w:szCs w:val="18"/>
-              </w:rPr>
-              <w:t>.1 section ahead.</w:t>
+              <w:t>”.</w:t>
             </w:r>
           </w:p>
         </w:tc>
@@ -9140,21 +9180,21 @@
                 <w:sz w:val="18"/>
                 <w:szCs w:val="18"/>
               </w:rPr>
-              <w:t>AssetCons</w:t>
-            </w:r>
-            <w:r>
-              <w:rPr>
-                <w:sz w:val="18"/>
-                <w:szCs w:val="18"/>
-              </w:rPr>
-              <w:t>o</w:t>
-            </w:r>
-            <w:r>
-              <w:rPr>
-                <w:sz w:val="18"/>
-                <w:szCs w:val="18"/>
-              </w:rPr>
-              <w:t>lePath</w:t>
+              <w:t>Asset</w:t>
+            </w:r>
+            <w:r>
+              <w:rPr>
+                <w:sz w:val="18"/>
+                <w:szCs w:val="18"/>
+              </w:rPr>
+              <w:t>Data</w:t>
+            </w:r>
+            <w:r>
+              <w:rPr>
+                <w:sz w:val="18"/>
+                <w:szCs w:val="18"/>
+              </w:rPr>
+              <w:t>Path</w:t>
             </w:r>
             <w:proofErr w:type="spellEnd"/>
           </w:p>
@@ -9168,8 +9208,53 @@
               <w:rPr>
                 <w:sz w:val="18"/>
                 <w:szCs w:val="18"/>
-              </w:rPr>
-            </w:pPr>
+                <w:lang w:val="es-PR"/>
+              </w:rPr>
+            </w:pPr>
+            <w:proofErr w:type="spellStart"/>
+            <w:r>
+              <w:rPr>
+                <w:sz w:val="18"/>
+                <w:szCs w:val="18"/>
+                <w:lang w:val="es-PR"/>
+              </w:rPr>
+              <w:t>Edam.Studio</w:t>
+            </w:r>
+            <w:proofErr w:type="spellEnd"/>
+            <w:r>
+              <w:rPr>
+                <w:sz w:val="18"/>
+                <w:szCs w:val="18"/>
+                <w:lang w:val="es-PR"/>
+              </w:rPr>
+              <w:t>/</w:t>
+            </w:r>
+            <w:proofErr w:type="spellStart"/>
+            <w:r>
+              <w:rPr>
+                <w:sz w:val="18"/>
+                <w:szCs w:val="18"/>
+                <w:lang w:val="es-PR"/>
+              </w:rPr>
+              <w:t>Edam.App.D</w:t>
+            </w:r>
+            <w:r>
+              <w:rPr>
+                <w:sz w:val="18"/>
+                <w:szCs w:val="18"/>
+                <w:lang w:val="es-PR"/>
+              </w:rPr>
+              <w:t>ata</w:t>
+            </w:r>
+            <w:proofErr w:type="spellEnd"/>
+            <w:r>
+              <w:rPr>
+                <w:sz w:val="18"/>
+                <w:szCs w:val="18"/>
+                <w:lang w:val="es-PR"/>
+              </w:rPr>
+              <w:t>/</w:t>
+            </w:r>
           </w:p>
         </w:tc>
         <w:tc>
@@ -9188,23 +9273,7 @@
                 <w:sz w:val="18"/>
                 <w:szCs w:val="18"/>
               </w:rPr>
-              <w:t>An empty value will trigger the use of the logged user “Documents” folder.  Whatever is set here will eventually be concatenated with the value in “</w:t>
-            </w:r>
-            <w:proofErr w:type="spellStart"/>
-            <w:r>
-              <w:rPr>
-                <w:sz w:val="18"/>
-                <w:szCs w:val="18"/>
-              </w:rPr>
-              <w:t>AssetDataPath</w:t>
-            </w:r>
-            <w:proofErr w:type="spellEnd"/>
-            <w:r>
-              <w:rPr>
-                <w:sz w:val="18"/>
-                <w:szCs w:val="18"/>
-              </w:rPr>
-              <w:t>”.</w:t>
+              <w:t>Default Application Data folder containing initial resources.</w:t>
             </w:r>
           </w:p>
         </w:tc>
@@ -9227,21 +9296,7 @@
                 <w:sz w:val="18"/>
                 <w:szCs w:val="18"/>
               </w:rPr>
-              <w:t>Asset</w:t>
-            </w:r>
-            <w:r>
-              <w:rPr>
-                <w:sz w:val="18"/>
-                <w:szCs w:val="18"/>
-              </w:rPr>
-              <w:t>Data</w:t>
-            </w:r>
-            <w:r>
-              <w:rPr>
-                <w:sz w:val="18"/>
-                <w:szCs w:val="18"/>
-              </w:rPr>
-              <w:t>Path</w:t>
+              <w:t>AssetProjectsPath</w:t>
             </w:r>
             <w:proofErr w:type="spellEnd"/>
           </w:p>
@@ -9255,52 +9310,14 @@
               <w:rPr>
                 <w:sz w:val="18"/>
                 <w:szCs w:val="18"/>
-                <w:lang w:val="es-PR"/>
-              </w:rPr>
-            </w:pPr>
-            <w:proofErr w:type="spellStart"/>
-            <w:r>
-              <w:rPr>
-                <w:sz w:val="18"/>
-                <w:szCs w:val="18"/>
-                <w:lang w:val="es-PR"/>
-              </w:rPr>
-              <w:t>Edam.Studio</w:t>
-            </w:r>
-            <w:proofErr w:type="spellEnd"/>
-            <w:r>
-              <w:rPr>
-                <w:sz w:val="18"/>
-                <w:szCs w:val="18"/>
-                <w:lang w:val="es-PR"/>
-              </w:rPr>
-              <w:t>/</w:t>
-            </w:r>
-            <w:proofErr w:type="spellStart"/>
-            <w:r>
-              <w:rPr>
-                <w:sz w:val="18"/>
-                <w:szCs w:val="18"/>
-                <w:lang w:val="es-PR"/>
-              </w:rPr>
-              <w:t>Edam.App.D</w:t>
-            </w:r>
-            <w:r>
-              <w:rPr>
-                <w:sz w:val="18"/>
-                <w:szCs w:val="18"/>
-                <w:lang w:val="es-PR"/>
-              </w:rPr>
-              <w:t>ata</w:t>
-            </w:r>
-            <w:proofErr w:type="spellEnd"/>
-            <w:r>
-              <w:rPr>
-                <w:sz w:val="18"/>
-                <w:szCs w:val="18"/>
-                <w:lang w:val="es-PR"/>
-              </w:rPr>
-              <w:t>/</w:t>
+              </w:rPr>
+            </w:pPr>
+            <w:r>
+              <w:rPr>
+                <w:sz w:val="18"/>
+                <w:szCs w:val="18"/>
+              </w:rPr>
+              <w:t>/Projects/</w:t>
             </w:r>
           </w:p>
         </w:tc>
@@ -9320,7 +9337,7 @@
                 <w:sz w:val="18"/>
                 <w:szCs w:val="18"/>
               </w:rPr>
-              <w:t>Default Application Data folder containing initial resources.</w:t>
+              <w:t>Relative path for the Projects folder, for now don’t change.</w:t>
             </w:r>
           </w:p>
         </w:tc>
@@ -9343,7 +9360,7 @@
                 <w:sz w:val="18"/>
                 <w:szCs w:val="18"/>
               </w:rPr>
-              <w:t>AssetProjectsPath</w:t>
+              <w:t>AssetArgumentsTemplatePath</w:t>
             </w:r>
             <w:proofErr w:type="spellEnd"/>
           </w:p>
@@ -9364,8 +9381,17 @@
                 <w:sz w:val="18"/>
                 <w:szCs w:val="18"/>
               </w:rPr>
-              <w:t>/Projects/</w:t>
-            </w:r>
+              <w:t>Templates/</w:t>
+            </w:r>
+            <w:proofErr w:type="spellStart"/>
+            <w:r>
+              <w:rPr>
+                <w:sz w:val="18"/>
+                <w:szCs w:val="18"/>
+              </w:rPr>
+              <w:t>ToAssets.Args.json</w:t>
+            </w:r>
+            <w:proofErr w:type="spellEnd"/>
           </w:p>
         </w:tc>
         <w:tc>
@@ -9384,7 +9410,7 @@
                 <w:sz w:val="18"/>
                 <w:szCs w:val="18"/>
               </w:rPr>
-              <w:t>Relative path for the Projects folder, for now don’t change.</w:t>
+              <w:t>Path to the project arguments JSON file.</w:t>
             </w:r>
           </w:p>
         </w:tc>
@@ -9407,7 +9433,7 @@
                 <w:sz w:val="18"/>
                 <w:szCs w:val="18"/>
               </w:rPr>
-              <w:t>AssetArgumentsTemplatePath</w:t>
+              <w:t>VaultSecretsScope</w:t>
             </w:r>
             <w:proofErr w:type="spellEnd"/>
           </w:p>
@@ -9428,17 +9454,8 @@
                 <w:sz w:val="18"/>
                 <w:szCs w:val="18"/>
               </w:rPr>
-              <w:t>Templates/</w:t>
-            </w:r>
-            <w:proofErr w:type="spellStart"/>
-            <w:r>
-              <w:rPr>
-                <w:sz w:val="18"/>
-                <w:szCs w:val="18"/>
-              </w:rPr>
-              <w:t>ToAssets.Args.json</w:t>
-            </w:r>
-            <w:proofErr w:type="spellEnd"/>
+              <w:t>LOCAL</w:t>
+            </w:r>
           </w:p>
         </w:tc>
         <w:tc>
@@ -9457,7 +9474,21 @@
                 <w:sz w:val="18"/>
                 <w:szCs w:val="18"/>
               </w:rPr>
-              <w:t>Path to the project arguments JSON file.</w:t>
+              <w:t xml:space="preserve">See </w:t>
+            </w:r>
+            <w:r>
+              <w:rPr>
+                <w:sz w:val="18"/>
+                <w:szCs w:val="18"/>
+              </w:rPr>
+              <w:t>A</w:t>
+            </w:r>
+            <w:r>
+              <w:rPr>
+                <w:sz w:val="18"/>
+                <w:szCs w:val="18"/>
+              </w:rPr>
+              <w:t>.2 section ahead.</w:t>
             </w:r>
           </w:p>
         </w:tc>
@@ -9480,7 +9511,7 @@
                 <w:sz w:val="18"/>
                 <w:szCs w:val="18"/>
               </w:rPr>
-              <w:t>VaultSecretsScope</w:t>
+              <w:t>VaultAssemblyAndTypeKey</w:t>
             </w:r>
             <w:proofErr w:type="spellEnd"/>
           </w:p>
@@ -9501,7 +9532,21 @@
                 <w:sz w:val="18"/>
                 <w:szCs w:val="18"/>
               </w:rPr>
-              <w:t>LOCAL</w:t>
+              <w:t xml:space="preserve">See sample in section </w:t>
+            </w:r>
+            <w:r>
+              <w:rPr>
+                <w:sz w:val="18"/>
+                <w:szCs w:val="18"/>
+              </w:rPr>
+              <w:t>A</w:t>
+            </w:r>
+            <w:r>
+              <w:rPr>
+                <w:sz w:val="18"/>
+                <w:szCs w:val="18"/>
+              </w:rPr>
+              <w:t>.2</w:t>
             </w:r>
           </w:p>
         </w:tc>
@@ -9558,7 +9603,7 @@
                 <w:sz w:val="18"/>
                 <w:szCs w:val="18"/>
               </w:rPr>
-              <w:t>VaultAssemblyAndTypeKey</w:t>
+              <w:t>EditorLanguageMapFileName</w:t>
             </w:r>
             <w:proofErr w:type="spellEnd"/>
           </w:p>
@@ -9574,27 +9619,15 @@
                 <w:szCs w:val="18"/>
               </w:rPr>
             </w:pPr>
-            <w:r>
-              <w:rPr>
-                <w:sz w:val="18"/>
-                <w:szCs w:val="18"/>
-              </w:rPr>
-              <w:t xml:space="preserve">See sample in section </w:t>
-            </w:r>
-            <w:r>
-              <w:rPr>
-                <w:sz w:val="18"/>
-                <w:szCs w:val="18"/>
-              </w:rPr>
-              <w:t>A</w:t>
-            </w:r>
-            <w:r>
-              <w:rPr>
-                <w:sz w:val="18"/>
-                <w:szCs w:val="18"/>
-              </w:rPr>
-              <w:t>.2</w:t>
-            </w:r>
+            <w:proofErr w:type="spellStart"/>
+            <w:r>
+              <w:rPr>
+                <w:sz w:val="18"/>
+                <w:szCs w:val="18"/>
+              </w:rPr>
+              <w:t>EditorLanguageTextMap.json</w:t>
+            </w:r>
+            <w:proofErr w:type="spellEnd"/>
           </w:p>
         </w:tc>
         <w:tc>
@@ -9613,21 +9646,7 @@
                 <w:sz w:val="18"/>
                 <w:szCs w:val="18"/>
               </w:rPr>
-              <w:t xml:space="preserve">See </w:t>
-            </w:r>
-            <w:r>
-              <w:rPr>
-                <w:sz w:val="18"/>
-                <w:szCs w:val="18"/>
-              </w:rPr>
-              <w:t>A</w:t>
-            </w:r>
-            <w:r>
-              <w:rPr>
-                <w:sz w:val="18"/>
-                <w:szCs w:val="18"/>
-              </w:rPr>
-              <w:t>.2 section ahead.</w:t>
+              <w:t>Monaco Code Editor language(s) JSON file.</w:t>
             </w:r>
           </w:p>
         </w:tc>
@@ -9650,7 +9669,7 @@
                 <w:sz w:val="18"/>
                 <w:szCs w:val="18"/>
               </w:rPr>
-              <w:t>EditorLanguageMapFileName</w:t>
+              <w:t>DefaultCodeEditorKey</w:t>
             </w:r>
             <w:proofErr w:type="spellEnd"/>
           </w:p>
@@ -9672,7 +9691,7 @@
                 <w:sz w:val="18"/>
                 <w:szCs w:val="18"/>
               </w:rPr>
-              <w:t>EditorLanguageTextMap.json</w:t>
+              <w:t>CodeEditorUrl</w:t>
             </w:r>
             <w:proofErr w:type="spellEnd"/>
           </w:p>
@@ -9693,7 +9712,7 @@
                 <w:sz w:val="18"/>
                 <w:szCs w:val="18"/>
               </w:rPr>
-              <w:t>Monaco Code Editor language(s) JSON file.</w:t>
+              <w:t>Key that defines the Code Editor URL.</w:t>
             </w:r>
           </w:p>
         </w:tc>
@@ -9716,7 +9735,7 @@
                 <w:sz w:val="18"/>
                 <w:szCs w:val="18"/>
               </w:rPr>
-              <w:t>DefaultCodeEditorKey</w:t>
+              <w:t>CodeEditorUrl</w:t>
             </w:r>
             <w:proofErr w:type="spellEnd"/>
           </w:p>
@@ -9732,15 +9751,62 @@
                 <w:szCs w:val="18"/>
               </w:rPr>
             </w:pPr>
-            <w:proofErr w:type="spellStart"/>
-            <w:r>
-              <w:rPr>
-                <w:sz w:val="18"/>
-                <w:szCs w:val="18"/>
-              </w:rPr>
-              <w:t>CodeEditorUrl</w:t>
-            </w:r>
-            <w:proofErr w:type="spellEnd"/>
+            <w:r>
+              <w:rPr>
+                <w:sz w:val="18"/>
+                <w:szCs w:val="18"/>
+              </w:rPr>
+              <w:t xml:space="preserve">See </w:t>
+            </w:r>
+            <w:r>
+              <w:rPr>
+                <w:sz w:val="18"/>
+                <w:szCs w:val="18"/>
+              </w:rPr>
+              <w:t>sample</w:t>
+            </w:r>
+            <w:r>
+              <w:rPr>
+                <w:sz w:val="18"/>
+                <w:szCs w:val="18"/>
+              </w:rPr>
+              <w:t xml:space="preserve"> in </w:t>
+            </w:r>
+            <w:r>
+              <w:rPr>
+                <w:sz w:val="18"/>
+                <w:szCs w:val="18"/>
+              </w:rPr>
+              <w:t>section</w:t>
+            </w:r>
+            <w:r>
+              <w:rPr>
+                <w:sz w:val="18"/>
+                <w:szCs w:val="18"/>
+              </w:rPr>
+              <w:t xml:space="preserve"> </w:t>
+            </w:r>
+            <w:r>
+              <w:rPr>
+                <w:sz w:val="18"/>
+                <w:szCs w:val="18"/>
+              </w:rPr>
+              <w:t>A</w:t>
+            </w:r>
+            <w:r>
+              <w:rPr>
+                <w:sz w:val="18"/>
+                <w:szCs w:val="18"/>
+              </w:rPr>
+              <w:t>.</w:t>
+            </w:r>
+            <w:r>
+              <w:rPr>
+                <w:sz w:val="18"/>
+                <w:szCs w:val="18"/>
+              </w:rPr>
+              <w:t>3</w:t>
+            </w:r>
           </w:p>
         </w:tc>
         <w:tc>
@@ -9759,7 +9825,21 @@
                 <w:sz w:val="18"/>
                 <w:szCs w:val="18"/>
               </w:rPr>
-              <w:t>Key that defines the Code Editor URL.</w:t>
+              <w:t xml:space="preserve">See </w:t>
+            </w:r>
+            <w:r>
+              <w:rPr>
+                <w:sz w:val="18"/>
+                <w:szCs w:val="18"/>
+              </w:rPr>
+              <w:t>A</w:t>
+            </w:r>
+            <w:r>
+              <w:rPr>
+                <w:sz w:val="18"/>
+                <w:szCs w:val="18"/>
+              </w:rPr>
+              <w:t>.3 section ahead.</w:t>
             </w:r>
           </w:p>
         </w:tc>
@@ -9782,7 +9862,7 @@
                 <w:sz w:val="18"/>
                 <w:szCs w:val="18"/>
               </w:rPr>
-              <w:t>CodeEditorUrl</w:t>
+              <w:t>IdentityScope</w:t>
             </w:r>
             <w:proofErr w:type="spellEnd"/>
           </w:p>
@@ -9803,56 +9883,7 @@
                 <w:sz w:val="18"/>
                 <w:szCs w:val="18"/>
               </w:rPr>
-              <w:t xml:space="preserve">See </w:t>
-            </w:r>
-            <w:r>
-              <w:rPr>
-                <w:sz w:val="18"/>
-                <w:szCs w:val="18"/>
-              </w:rPr>
-              <w:t>sample</w:t>
-            </w:r>
-            <w:r>
-              <w:rPr>
-                <w:sz w:val="18"/>
-                <w:szCs w:val="18"/>
-              </w:rPr>
-              <w:t xml:space="preserve"> in </w:t>
-            </w:r>
-            <w:r>
-              <w:rPr>
-                <w:sz w:val="18"/>
-                <w:szCs w:val="18"/>
-              </w:rPr>
-              <w:t>section</w:t>
-            </w:r>
-            <w:r>
-              <w:rPr>
-                <w:sz w:val="18"/>
-                <w:szCs w:val="18"/>
-              </w:rPr>
-              <w:t xml:space="preserve"> </w:t>
-            </w:r>
-            <w:r>
-              <w:rPr>
-                <w:sz w:val="18"/>
-                <w:szCs w:val="18"/>
-              </w:rPr>
-              <w:t>A</w:t>
-            </w:r>
-            <w:r>
-              <w:rPr>
-                <w:sz w:val="18"/>
-                <w:szCs w:val="18"/>
-              </w:rPr>
-              <w:t>.</w:t>
-            </w:r>
-            <w:r>
-              <w:rPr>
-                <w:sz w:val="18"/>
-                <w:szCs w:val="18"/>
-              </w:rPr>
-              <w:t>3</w:t>
+              <w:t>Local</w:t>
             </w:r>
           </w:p>
         </w:tc>
@@ -9872,21 +9903,7 @@
                 <w:sz w:val="18"/>
                 <w:szCs w:val="18"/>
               </w:rPr>
-              <w:t xml:space="preserve">See </w:t>
-            </w:r>
-            <w:r>
-              <w:rPr>
-                <w:sz w:val="18"/>
-                <w:szCs w:val="18"/>
-              </w:rPr>
-              <w:t>A</w:t>
-            </w:r>
-            <w:r>
-              <w:rPr>
-                <w:sz w:val="18"/>
-                <w:szCs w:val="18"/>
-              </w:rPr>
-              <w:t>.3 section ahead.</w:t>
+              <w:t>Identity will be managed locally (keep this value).</w:t>
             </w:r>
           </w:p>
         </w:tc>
@@ -9909,7 +9926,7 @@
                 <w:sz w:val="18"/>
                 <w:szCs w:val="18"/>
               </w:rPr>
-              <w:t>IdentityScope</w:t>
+              <w:t>IdentityConnectionKey</w:t>
             </w:r>
             <w:proofErr w:type="spellEnd"/>
           </w:p>
@@ -9930,7 +9947,7 @@
                 <w:sz w:val="18"/>
                 <w:szCs w:val="18"/>
               </w:rPr>
-              <w:t>Local</w:t>
+              <w:t>N/A</w:t>
             </w:r>
           </w:p>
         </w:tc>
@@ -9950,7 +9967,7 @@
                 <w:sz w:val="18"/>
                 <w:szCs w:val="18"/>
               </w:rPr>
-              <w:t>Identity will be managed locally (keep this value).</w:t>
+              <w:t>Since scope is “Local” no need to specify.</w:t>
             </w:r>
           </w:p>
         </w:tc>
@@ -9973,7 +9990,7 @@
                 <w:sz w:val="18"/>
                 <w:szCs w:val="18"/>
               </w:rPr>
-              <w:t>IdentityConnectionKey</w:t>
+              <w:t>DefaultDatabaseKey</w:t>
             </w:r>
             <w:proofErr w:type="spellEnd"/>
           </w:p>
@@ -10014,7 +10031,7 @@
                 <w:sz w:val="18"/>
                 <w:szCs w:val="18"/>
               </w:rPr>
-              <w:t>Since scope is “Local” no need to specify.</w:t>
+              <w:t>Default database key as defined in the connections string section.</w:t>
             </w:r>
           </w:p>
         </w:tc>
@@ -10037,7 +10054,7 @@
                 <w:sz w:val="18"/>
                 <w:szCs w:val="18"/>
               </w:rPr>
-              <w:t>DefaultDatabaseKey</w:t>
+              <w:t>AssetDataPersistFolder</w:t>
             </w:r>
             <w:proofErr w:type="spellEnd"/>
           </w:p>
@@ -10058,7 +10075,7 @@
                 <w:sz w:val="18"/>
                 <w:szCs w:val="18"/>
               </w:rPr>
-              <w:t>N/A</w:t>
+              <w:t>Temp</w:t>
             </w:r>
           </w:p>
         </w:tc>
@@ -10078,7 +10095,7 @@
                 <w:sz w:val="18"/>
                 <w:szCs w:val="18"/>
               </w:rPr>
-              <w:t>Default database key as defined in the connections string section.</w:t>
+              <w:t>Relative path location to store application temporary working files and other stuff.</w:t>
             </w:r>
           </w:p>
         </w:tc>
@@ -10101,7 +10118,7 @@
                 <w:sz w:val="18"/>
                 <w:szCs w:val="18"/>
               </w:rPr>
-              <w:t>AssetDataPersistFolder</w:t>
+              <w:t>EdamSettingsFileName</w:t>
             </w:r>
             <w:proofErr w:type="spellEnd"/>
           </w:p>
@@ -10117,81 +10134,15 @@
                 <w:szCs w:val="18"/>
               </w:rPr>
             </w:pPr>
-            <w:r>
-              <w:rPr>
-                <w:sz w:val="18"/>
-                <w:szCs w:val="18"/>
-              </w:rPr>
-              <w:t>Temp</w:t>
-            </w:r>
-          </w:p>
-        </w:tc>
-        <w:tc>
-          <w:tcPr>
-            <w:tcW w:w="3595" w:type="dxa"/>
-          </w:tcPr>
-          <w:p>
-            <w:pPr>
-              <w:rPr>
-                <w:sz w:val="18"/>
-                <w:szCs w:val="18"/>
-              </w:rPr>
-            </w:pPr>
-            <w:r>
-              <w:rPr>
-                <w:sz w:val="18"/>
-                <w:szCs w:val="18"/>
-              </w:rPr>
-              <w:t>Relative path location to store application temporary working files and other stuff.</w:t>
-            </w:r>
-          </w:p>
-        </w:tc>
-      </w:tr>
-      <w:tr>
-        <w:tc>
-          <w:tcPr>
-            <w:tcW w:w="2552" w:type="dxa"/>
-          </w:tcPr>
-          <w:p>
-            <w:pPr>
-              <w:rPr>
-                <w:sz w:val="18"/>
-                <w:szCs w:val="18"/>
-              </w:rPr>
-            </w:pPr>
             <w:proofErr w:type="spellStart"/>
             <w:r>
               <w:rPr>
                 <w:sz w:val="18"/>
                 <w:szCs w:val="18"/>
               </w:rPr>
-              <w:t>EdamSettingsFileName</w:t>
+              <w:t>Edam.Settings.json</w:t>
             </w:r>
             <w:proofErr w:type="spellEnd"/>
-          </w:p>
-        </w:tc>
-        <w:tc>
-          <w:tcPr>
-            <w:tcW w:w="3203" w:type="dxa"/>
-          </w:tcPr>
-          <w:p>
-            <w:pPr>
-              <w:rPr>
-                <w:sz w:val="18"/>
-                <w:szCs w:val="18"/>
-              </w:rPr>
-            </w:pPr>
-            <w:proofErr w:type="spellStart"/>
-            <w:proofErr w:type="gramStart"/>
-            <w:r>
-              <w:rPr>
-                <w:sz w:val="18"/>
-                <w:szCs w:val="18"/>
-              </w:rPr>
-              <w:t>Edam.Settings.json</w:t>
-            </w:r>
-            <w:proofErr w:type="spellEnd"/>
-            <w:proofErr w:type="gramEnd"/>
           </w:p>
         </w:tc>
         <w:tc>
@@ -10277,18 +10228,13 @@
     </w:p>
     <w:p>
       <w:r>
-        <w:t xml:space="preserve">In your </w:t>
-      </w:r>
-      <w:proofErr w:type="gramStart"/>
-      <w:r>
-        <w:t>“.</w:t>
+        <w:t>In your “.</w:t>
       </w:r>
       <w:proofErr w:type="spellStart"/>
       <w:r>
         <w:t>Args</w:t>
       </w:r>
       <w:proofErr w:type="spellEnd"/>
-      <w:proofErr w:type="gramEnd"/>
       <w:r>
         <w:t>.” projects file the specific map to use should be defined.</w:t>
       </w:r>
@@ -10341,15 +10287,7 @@
       </w:r>
       <w:proofErr w:type="spellEnd"/>
       <w:r>
-        <w:t>, Version=1.0.0.0, Culture=neutral, PublicKeyToken=</w:t>
-      </w:r>
-      <w:proofErr w:type="gramStart"/>
-      <w:r>
-        <w:t>null;Edam.Security</w:t>
-      </w:r>
-      <w:proofErr w:type="gramEnd"/>
-      <w:r>
-        <w:t>.SecurityVault.Keys.SecurityKeys</w:t>
+        <w:t>, Version=1.0.0.0, Culture=neutral, PublicKeyToken=null;Edam.Security.SecurityVault.Keys.SecurityKeys</w:t>
       </w:r>
     </w:p>
     <w:p>
@@ -10449,12 +10387,10 @@
         <w:t xml:space="preserve">A.3. Editing </w:t>
       </w:r>
       <w:proofErr w:type="spellStart"/>
-      <w:proofErr w:type="gramStart"/>
       <w:r>
         <w:t>Edam.App.Data</w:t>
       </w:r>
       <w:proofErr w:type="spellEnd"/>
-      <w:proofErr w:type="gramEnd"/>
       <w:r>
         <w:t xml:space="preserve"> </w:t>
       </w:r>
@@ -10524,7 +10460,6 @@
         <w:t>         "Name": "</w:t>
       </w:r>
       <w:proofErr w:type="spellStart"/>
-      <w:proofErr w:type="gramStart"/>
       <w:r>
         <w:rPr>
           <w:rFonts w:ascii="Consolas" w:eastAsia="Times New Roman" w:hAnsi="Consolas" w:cs="Times New Roman"/>
@@ -10535,7 +10470,6 @@
         <w:t>AM.Console</w:t>
       </w:r>
       <w:proofErr w:type="spellEnd"/>
-      <w:proofErr w:type="gramEnd"/>
       <w:r>
         <w:rPr>
           <w:rFonts w:ascii="Consolas" w:eastAsia="Times New Roman" w:hAnsi="Consolas" w:cs="Times New Roman"/>

</xml_diff>